<commit_message>
Fix the errors that were reviewed by teamlead. OK
</commit_message>
<xml_diff>
--- a/Users/HonNV/UseCaseSpec.docx
+++ b/Users/HonNV/UseCaseSpec.docx
@@ -385,7 +385,25 @@
                 <w:sz w:val="24"/>
                 <w:szCs w:val="24"/>
               </w:rPr>
-              <w:t>USE CASE – LPS001</w:t>
+              <w:t xml:space="preserve">USE CASE – </w:t>
+            </w:r>
+            <w:r>
+              <w:rPr>
+                <w:rFonts w:asciiTheme="majorHAnsi" w:hAnsiTheme="majorHAnsi"/>
+                <w:b/>
+                <w:sz w:val="24"/>
+                <w:szCs w:val="24"/>
+              </w:rPr>
+              <w:t>LRA</w:t>
+            </w:r>
+            <w:r>
+              <w:rPr>
+                <w:rFonts w:asciiTheme="majorHAnsi" w:hAnsiTheme="majorHAnsi"/>
+                <w:b/>
+                <w:sz w:val="24"/>
+                <w:szCs w:val="24"/>
+              </w:rPr>
+              <w:t>001</w:t>
             </w:r>
           </w:p>
         </w:tc>
@@ -434,15 +452,15 @@
                 <w:sz w:val="24"/>
                 <w:szCs w:val="24"/>
               </w:rPr>
-              <w:t>L</w:t>
-            </w:r>
-            <w:r>
-              <w:rPr>
-                <w:rFonts w:asciiTheme="majorHAnsi" w:hAnsiTheme="majorHAnsi"/>
-                <w:sz w:val="24"/>
-                <w:szCs w:val="24"/>
-              </w:rPr>
-              <w:t>PS001</w:t>
+              <w:t>LRA</w:t>
+            </w:r>
+            <w:r>
+              <w:rPr>
+                <w:rFonts w:asciiTheme="majorHAnsi" w:hAnsiTheme="majorHAnsi"/>
+                <w:sz w:val="24"/>
+                <w:szCs w:val="24"/>
+              </w:rPr>
+              <w:t>001</w:t>
             </w:r>
           </w:p>
         </w:tc>
@@ -1806,23 +1824,7 @@
                       <w:sz w:val="24"/>
                       <w:szCs w:val="24"/>
                     </w:rPr>
-                    <w:t>“</w:t>
-                  </w:r>
-                  <w:r>
-                    <w:rPr>
-                      <w:rFonts w:asciiTheme="majorHAnsi" w:hAnsiTheme="majorHAnsi"/>
-                      <w:sz w:val="24"/>
-                      <w:szCs w:val="24"/>
-                    </w:rPr>
-                    <w:t>Username</w:t>
-                  </w:r>
-                  <w:r>
-                    <w:rPr>
-                      <w:rFonts w:asciiTheme="majorHAnsi" w:hAnsiTheme="majorHAnsi"/>
-                      <w:sz w:val="24"/>
-                      <w:szCs w:val="24"/>
-                    </w:rPr>
-                    <w:t>”: label.</w:t>
+                    <w:t>“Username”: label.</w:t>
                   </w:r>
                 </w:p>
                 <w:p>
@@ -1869,7 +1871,23 @@
                       <w:sz w:val="24"/>
                       <w:szCs w:val="24"/>
                     </w:rPr>
-                    <w:t>0, required.</w:t>
+                    <w:t xml:space="preserve">0, </w:t>
+                  </w:r>
+                  <w:r>
+                    <w:rPr>
+                      <w:rFonts w:asciiTheme="majorHAnsi" w:hAnsiTheme="majorHAnsi"/>
+                      <w:sz w:val="24"/>
+                      <w:szCs w:val="24"/>
+                    </w:rPr>
+                    <w:t>disabled</w:t>
+                  </w:r>
+                  <w:r>
+                    <w:rPr>
+                      <w:rFonts w:asciiTheme="majorHAnsi" w:hAnsiTheme="majorHAnsi"/>
+                      <w:sz w:val="24"/>
+                      <w:szCs w:val="24"/>
+                    </w:rPr>
+                    <w:t>.</w:t>
                   </w:r>
                 </w:p>
                 <w:p>
@@ -1892,7 +1910,7 @@
                       <w:sz w:val="24"/>
                       <w:szCs w:val="24"/>
                     </w:rPr>
-                    <w:t>“Password”:label.</w:t>
+                    <w:t>“Email”:label.</w:t>
                   </w:r>
                 </w:p>
                 <w:p>
@@ -1904,85 +1922,6 @@
                     </w:numPr>
                     <w:spacing w:after="0" w:line="240" w:lineRule="auto"/>
                     <w:rPr>
-                      <w:rFonts w:asciiTheme="majorHAnsi" w:eastAsiaTheme="minorHAnsi" w:hAnsiTheme="majorHAnsi"/>
-                      <w:sz w:val="24"/>
-                      <w:szCs w:val="24"/>
-                      <w:lang w:val="en-US" w:eastAsia="en-US"/>
-                    </w:rPr>
-                  </w:pPr>
-                  <w:r>
-                    <w:rPr>
-                      <w:rFonts w:asciiTheme="majorHAnsi" w:hAnsiTheme="majorHAnsi"/>
-                      <w:sz w:val="24"/>
-                      <w:szCs w:val="24"/>
-                    </w:rPr>
-                    <w:t>Password</w:t>
-                  </w:r>
-                  <w:r>
-                    <w:rPr>
-                      <w:rFonts w:asciiTheme="majorHAnsi" w:hAnsiTheme="majorHAnsi"/>
-                      <w:sz w:val="24"/>
-                      <w:szCs w:val="24"/>
-                    </w:rPr>
-                    <w:t>: textbox, min length: 5, max length: 10</w:t>
-                  </w:r>
-                  <w:r>
-                    <w:rPr>
-                      <w:rFonts w:asciiTheme="majorHAnsi" w:hAnsiTheme="majorHAnsi"/>
-                      <w:sz w:val="24"/>
-                      <w:szCs w:val="24"/>
-                    </w:rPr>
-                    <w:t>0, required.</w:t>
-                  </w:r>
-                </w:p>
-                <w:p>
-                  <w:pPr>
-                    <w:pStyle w:val="ListParagraph"/>
-                    <w:numPr>
-                      <w:ilvl w:val="0"/>
-                      <w:numId w:val="4"/>
-                    </w:numPr>
-                    <w:spacing w:after="0" w:line="240" w:lineRule="auto"/>
-                    <w:rPr>
-                      <w:rFonts w:asciiTheme="majorHAnsi" w:hAnsiTheme="majorHAnsi"/>
-                      <w:sz w:val="24"/>
-                      <w:szCs w:val="24"/>
-                    </w:rPr>
-                  </w:pPr>
-                  <w:r>
-                    <w:rPr>
-                      <w:rFonts w:asciiTheme="majorHAnsi" w:hAnsiTheme="majorHAnsi"/>
-                      <w:sz w:val="24"/>
-                      <w:szCs w:val="24"/>
-                    </w:rPr>
-                    <w:t>“</w:t>
-                  </w:r>
-                  <w:r>
-                    <w:rPr>
-                      <w:rFonts w:asciiTheme="majorHAnsi" w:hAnsiTheme="majorHAnsi"/>
-                      <w:sz w:val="24"/>
-                      <w:szCs w:val="24"/>
-                    </w:rPr>
-                    <w:t>Email</w:t>
-                  </w:r>
-                  <w:r>
-                    <w:rPr>
-                      <w:rFonts w:asciiTheme="majorHAnsi" w:hAnsiTheme="majorHAnsi"/>
-                      <w:sz w:val="24"/>
-                      <w:szCs w:val="24"/>
-                    </w:rPr>
-                    <w:t>”:label.</w:t>
-                  </w:r>
-                </w:p>
-                <w:p>
-                  <w:pPr>
-                    <w:pStyle w:val="ListParagraph"/>
-                    <w:numPr>
-                      <w:ilvl w:val="0"/>
-                      <w:numId w:val="4"/>
-                    </w:numPr>
-                    <w:spacing w:after="0" w:line="240" w:lineRule="auto"/>
-                    <w:rPr>
                       <w:rFonts w:asciiTheme="majorHAnsi" w:hAnsiTheme="majorHAnsi"/>
                       <w:sz w:val="24"/>
                       <w:szCs w:val="24"/>
@@ -2003,6 +1942,14 @@
                       <w:szCs w:val="24"/>
                     </w:rPr>
                     <w:t>Email:</w:t>
+                  </w:r>
+                  <w:r>
+                    <w:rPr>
+                      <w:rFonts w:asciiTheme="majorHAnsi" w:hAnsiTheme="majorHAnsi"/>
+                      <w:sz w:val="24"/>
+                      <w:szCs w:val="24"/>
+                    </w:rPr>
+                    <w:t xml:space="preserve">texboxt, </w:t>
                   </w:r>
                   <w:r>
                     <w:rPr>
@@ -2030,16 +1977,7 @@
                       <w:szCs w:val="24"/>
                       <w:lang w:val="en-US" w:eastAsia="en-US"/>
                     </w:rPr>
-                    <w:t xml:space="preserve"> </w:t>
-                  </w:r>
-                  <w:r>
-                    <w:rPr>
-                      <w:rFonts w:asciiTheme="majorHAnsi" w:eastAsiaTheme="minorHAnsi" w:hAnsiTheme="majorHAnsi"/>
-                      <w:sz w:val="24"/>
-                      <w:szCs w:val="24"/>
-                      <w:lang w:val="en-US" w:eastAsia="en-US"/>
-                    </w:rPr>
-                    <w:t>required.</w:t>
+                    <w:t>.</w:t>
                   </w:r>
                 </w:p>
                 <w:p>
@@ -3018,15 +2956,7 @@
                       <w:sz w:val="24"/>
                       <w:szCs w:val="24"/>
                     </w:rPr>
-                    <w:t>Username</w:t>
-                  </w:r>
-                  <w:r>
-                    <w:rPr>
-                      <w:rFonts w:asciiTheme="majorHAnsi" w:hAnsiTheme="majorHAnsi"/>
-                      <w:sz w:val="24"/>
-                      <w:szCs w:val="24"/>
-                    </w:rPr>
-                    <w:t xml:space="preserve"> is exist</w:t>
+                    <w:t>Username is exist</w:t>
                   </w:r>
                   <w:r>
                     <w:rPr>
@@ -3208,7 +3138,6 @@
                 <w:sz w:val="24"/>
                 <w:szCs w:val="24"/>
               </w:rPr>
-              <w:lastRenderedPageBreak/>
               <w:t>Member’s profile is updated</w:t>
             </w:r>
             <w:r>
@@ -3251,16 +3180,7 @@
           <w:sz w:val="24"/>
           <w:szCs w:val="24"/>
         </w:rPr>
-        <w:t>1</w:t>
-      </w:r>
-      <w:r>
-        <w:rPr>
-          <w:rFonts w:asciiTheme="majorHAnsi" w:hAnsiTheme="majorHAnsi"/>
-          <w:color w:val="000000" w:themeColor="text1"/>
-          <w:sz w:val="24"/>
-          <w:szCs w:val="24"/>
-        </w:rPr>
-        <w:t>:</w:t>
+        <w:t>1:</w:t>
       </w:r>
       <w:r>
         <w:rPr>
@@ -3459,7 +3379,7 @@
           <w:sz w:val="24"/>
           <w:szCs w:val="24"/>
         </w:rPr>
-        <w:t xml:space="preserve">Figure </w:t>
+        <w:t>Figure</w:t>
       </w:r>
       <w:r>
         <w:rPr>
@@ -3468,44 +3388,7 @@
           <w:sz w:val="24"/>
           <w:szCs w:val="24"/>
         </w:rPr>
-        <w:fldChar w:fldCharType="begin"/>
-      </w:r>
-      <w:r>
-        <w:rPr>
-          <w:rFonts w:asciiTheme="majorHAnsi" w:hAnsiTheme="majorHAnsi"/>
-          <w:color w:val="000000" w:themeColor="text1"/>
-          <w:sz w:val="24"/>
-          <w:szCs w:val="24"/>
-        </w:rPr>
-        <w:instrText xml:space="preserve"> SEQ Figure \* ARABIC </w:instrText>
-      </w:r>
-      <w:r>
-        <w:rPr>
-          <w:rFonts w:asciiTheme="majorHAnsi" w:hAnsiTheme="majorHAnsi"/>
-          <w:color w:val="000000" w:themeColor="text1"/>
-          <w:sz w:val="24"/>
-          <w:szCs w:val="24"/>
-        </w:rPr>
-        <w:fldChar w:fldCharType="separate"/>
-      </w:r>
-      <w:r>
-        <w:rPr>
-          <w:rFonts w:asciiTheme="majorHAnsi" w:hAnsiTheme="majorHAnsi"/>
-          <w:noProof/>
-          <w:color w:val="000000" w:themeColor="text1"/>
-          <w:sz w:val="24"/>
-          <w:szCs w:val="24"/>
-        </w:rPr>
-        <w:t>37</w:t>
-      </w:r>
-      <w:r>
-        <w:rPr>
-          <w:rFonts w:asciiTheme="majorHAnsi" w:hAnsiTheme="majorHAnsi"/>
-          <w:color w:val="000000" w:themeColor="text1"/>
-          <w:sz w:val="24"/>
-          <w:szCs w:val="24"/>
-        </w:rPr>
-        <w:fldChar w:fldCharType="end"/>
+        <w:t xml:space="preserve"> 3</w:t>
       </w:r>
       <w:r>
         <w:rPr>
@@ -3600,7 +3483,16 @@
                 <w:sz w:val="24"/>
                 <w:szCs w:val="24"/>
               </w:rPr>
-              <w:t>S00</w:t>
+              <w:t>A</w:t>
+            </w:r>
+            <w:r>
+              <w:rPr>
+                <w:rFonts w:asciiTheme="majorHAnsi" w:hAnsiTheme="majorHAnsi"/>
+                <w:b/>
+                <w:sz w:val="24"/>
+                <w:szCs w:val="24"/>
+              </w:rPr>
+              <w:t>00</w:t>
             </w:r>
             <w:r>
               <w:rPr>
@@ -3661,7 +3553,15 @@
                 <w:sz w:val="24"/>
                 <w:szCs w:val="24"/>
               </w:rPr>
-              <w:t>LRS002</w:t>
+              <w:t>LRA</w:t>
+            </w:r>
+            <w:r>
+              <w:rPr>
+                <w:rFonts w:asciiTheme="majorHAnsi" w:hAnsiTheme="majorHAnsi"/>
+                <w:sz w:val="24"/>
+                <w:szCs w:val="24"/>
+              </w:rPr>
+              <w:t>002</w:t>
             </w:r>
           </w:p>
         </w:tc>
@@ -4027,15 +3927,7 @@
                 <w:sz w:val="24"/>
                 <w:szCs w:val="24"/>
               </w:rPr>
-              <w:t>Member</w:t>
-            </w:r>
-            <w:r>
-              <w:rPr>
-                <w:rFonts w:ascii="Times New Roman" w:hAnsi="Times New Roman" w:cs="Times New Roman"/>
-                <w:sz w:val="24"/>
-                <w:szCs w:val="24"/>
-              </w:rPr>
-              <w:t xml:space="preserve"> to change password.</w:t>
+              <w:t>Member to change password.</w:t>
             </w:r>
           </w:p>
           <w:p>
@@ -4168,15 +4060,7 @@
                 <w:sz w:val="24"/>
                 <w:szCs w:val="24"/>
               </w:rPr>
-              <w:t>Member</w:t>
-            </w:r>
-            <w:r>
-              <w:rPr>
-                <w:rFonts w:ascii="Times New Roman" w:hAnsi="Times New Roman" w:cs="Times New Roman"/>
-                <w:sz w:val="24"/>
-                <w:szCs w:val="24"/>
-              </w:rPr>
-              <w:t xml:space="preserve"> </w:t>
+              <w:t xml:space="preserve">Member </w:t>
             </w:r>
             <w:r>
               <w:rPr>
@@ -4216,15 +4100,7 @@
                 <w:sz w:val="24"/>
                 <w:szCs w:val="24"/>
               </w:rPr>
-              <w:t>Member</w:t>
-            </w:r>
-            <w:r>
-              <w:rPr>
-                <w:rFonts w:ascii="Times New Roman" w:hAnsi="Times New Roman" w:cs="Times New Roman"/>
-                <w:sz w:val="24"/>
-                <w:szCs w:val="24"/>
-              </w:rPr>
-              <w:t xml:space="preserve"> </w:t>
+              <w:t xml:space="preserve">Member </w:t>
             </w:r>
             <w:r>
               <w:rPr>
@@ -4290,23 +4166,7 @@
                 <w:sz w:val="24"/>
                 <w:szCs w:val="24"/>
               </w:rPr>
-              <w:t xml:space="preserve">  </w:t>
-            </w:r>
-            <w:r>
-              <w:rPr>
-                <w:rFonts w:ascii="Times New Roman" w:hAnsi="Times New Roman" w:cs="Times New Roman"/>
-                <w:sz w:val="24"/>
-                <w:szCs w:val="24"/>
-              </w:rPr>
-              <w:t>Member</w:t>
-            </w:r>
-            <w:r>
-              <w:rPr>
-                <w:rFonts w:ascii="Times New Roman" w:hAnsi="Times New Roman" w:cs="Times New Roman"/>
-                <w:sz w:val="24"/>
-                <w:szCs w:val="24"/>
-              </w:rPr>
-              <w:t xml:space="preserve"> has register</w:t>
+              <w:t xml:space="preserve">  Member has register</w:t>
             </w:r>
             <w:r>
               <w:rPr>
@@ -4746,7 +4606,6 @@
                       <w:sz w:val="24"/>
                       <w:szCs w:val="24"/>
                     </w:rPr>
-                    <w:lastRenderedPageBreak/>
                     <w:t xml:space="preserve">Confirm </w:t>
                   </w:r>
                   <w:r>
@@ -4794,6 +4653,7 @@
                       <w:sz w:val="24"/>
                       <w:szCs w:val="24"/>
                     </w:rPr>
+                    <w:lastRenderedPageBreak/>
                     <w:t>Change password</w:t>
                   </w:r>
                   <w:r>
@@ -6074,78 +5934,6 @@
                 <w:szCs w:val="24"/>
               </w:rPr>
               <w:t>Business Rules:</w:t>
-            </w:r>
-          </w:p>
-          <w:p>
-            <w:pPr>
-              <w:pStyle w:val="ListParagraph"/>
-              <w:keepNext/>
-              <w:numPr>
-                <w:ilvl w:val="0"/>
-                <w:numId w:val="17"/>
-              </w:numPr>
-              <w:spacing w:after="0" w:line="240" w:lineRule="auto"/>
-              <w:rPr>
-                <w:rFonts w:ascii="Times New Roman" w:hAnsi="Times New Roman" w:cs="Times New Roman"/>
-                <w:sz w:val="24"/>
-                <w:szCs w:val="24"/>
-              </w:rPr>
-            </w:pPr>
-            <w:r>
-              <w:rPr>
-                <w:rFonts w:ascii="Times New Roman" w:hAnsi="Times New Roman" w:cs="Times New Roman"/>
-                <w:sz w:val="24"/>
-                <w:szCs w:val="24"/>
-              </w:rPr>
-              <w:t>Member</w:t>
-            </w:r>
-            <w:r>
-              <w:rPr>
-                <w:rFonts w:ascii="Times New Roman" w:hAnsi="Times New Roman" w:cs="Times New Roman"/>
-                <w:sz w:val="24"/>
-                <w:szCs w:val="24"/>
-              </w:rPr>
-              <w:t xml:space="preserve"> </w:t>
-            </w:r>
-            <w:r>
-              <w:rPr>
-                <w:rFonts w:ascii="Times New Roman" w:hAnsi="Times New Roman" w:cs="Times New Roman"/>
-                <w:sz w:val="24"/>
-                <w:szCs w:val="24"/>
-              </w:rPr>
-              <w:t>click “</w:t>
-            </w:r>
-            <w:r>
-              <w:rPr>
-                <w:rFonts w:ascii="Times New Roman" w:hAnsi="Times New Roman" w:cs="Times New Roman"/>
-                <w:sz w:val="24"/>
-                <w:szCs w:val="24"/>
-              </w:rPr>
-              <w:t>Change password</w:t>
-            </w:r>
-            <w:r>
-              <w:rPr>
-                <w:rFonts w:ascii="Times New Roman" w:hAnsi="Times New Roman" w:cs="Times New Roman"/>
-                <w:sz w:val="24"/>
-                <w:szCs w:val="24"/>
-              </w:rPr>
-              <w:t>” button</w:t>
-            </w:r>
-            <w:r>
-              <w:rPr>
-                <w:rFonts w:ascii="Times New Roman" w:hAnsi="Times New Roman" w:cs="Times New Roman"/>
-                <w:sz w:val="24"/>
-                <w:szCs w:val="24"/>
-              </w:rPr>
-              <w:t>.</w:t>
-            </w:r>
-            <w:r>
-              <w:rPr>
-                <w:rFonts w:ascii="Times New Roman" w:hAnsi="Times New Roman" w:cs="Times New Roman"/>
-                <w:sz w:val="24"/>
-                <w:szCs w:val="24"/>
-              </w:rPr>
-              <w:t xml:space="preserve"> </w:t>
             </w:r>
           </w:p>
           <w:p>
@@ -6505,7 +6293,6 @@
                 <w:sz w:val="24"/>
                 <w:szCs w:val="24"/>
               </w:rPr>
-              <w:lastRenderedPageBreak/>
               <w:t>USE CASE – LR</w:t>
             </w:r>
             <w:r>
@@ -6515,7 +6302,7 @@
                 <w:sz w:val="24"/>
                 <w:szCs w:val="24"/>
               </w:rPr>
-              <w:t>S003</w:t>
+              <w:t>A003</w:t>
             </w:r>
           </w:p>
         </w:tc>
@@ -6580,7 +6367,7 @@
                 <w:sz w:val="24"/>
                 <w:szCs w:val="24"/>
               </w:rPr>
-              <w:t>S003</w:t>
+              <w:t>A003</w:t>
             </w:r>
           </w:p>
         </w:tc>
@@ -6755,6 +6542,7 @@
                 <w:sz w:val="24"/>
                 <w:szCs w:val="24"/>
               </w:rPr>
+              <w:lastRenderedPageBreak/>
               <w:t>Date</w:t>
             </w:r>
           </w:p>
@@ -7294,39 +7082,7 @@
                 <w:sz w:val="24"/>
                 <w:szCs w:val="24"/>
               </w:rPr>
-              <w:t>Password</w:t>
-            </w:r>
-            <w:r>
-              <w:rPr>
-                <w:rFonts w:asciiTheme="majorHAnsi" w:hAnsiTheme="majorHAnsi"/>
-                <w:sz w:val="24"/>
-                <w:szCs w:val="24"/>
-              </w:rPr>
-              <w:t xml:space="preserve"> will be </w:t>
-            </w:r>
-            <w:r>
-              <w:rPr>
-                <w:rFonts w:asciiTheme="majorHAnsi" w:hAnsiTheme="majorHAnsi"/>
-                <w:sz w:val="24"/>
-                <w:szCs w:val="24"/>
-              </w:rPr>
-              <w:t xml:space="preserve">retrieved </w:t>
-            </w:r>
-            <w:r>
-              <w:rPr>
-                <w:rFonts w:asciiTheme="majorHAnsi" w:hAnsiTheme="majorHAnsi"/>
-                <w:sz w:val="24"/>
-                <w:szCs w:val="24"/>
-              </w:rPr>
-              <w:t xml:space="preserve">to </w:t>
-            </w:r>
-            <w:r>
-              <w:rPr>
-                <w:rFonts w:asciiTheme="majorHAnsi" w:hAnsiTheme="majorHAnsi"/>
-                <w:sz w:val="24"/>
-                <w:szCs w:val="24"/>
-              </w:rPr>
-              <w:t>member</w:t>
+              <w:t>Password will be retrieved to member. -&gt; New password will be created and sent to member</w:t>
             </w:r>
             <w:r>
               <w:rPr>
@@ -7813,7 +7569,15 @@
                       <w:sz w:val="24"/>
                       <w:szCs w:val="24"/>
                     </w:rPr>
-                    <w:t>Password is sent to email.</w:t>
+                    <w:t xml:space="preserve">Insert new password into database. </w:t>
+                  </w:r>
+                  <w:r>
+                    <w:rPr>
+                      <w:rFonts w:asciiTheme="majorHAnsi" w:hAnsiTheme="majorHAnsi"/>
+                      <w:sz w:val="24"/>
+                      <w:szCs w:val="24"/>
+                    </w:rPr>
+                    <w:t>New Password is sent to email.</w:t>
                   </w:r>
                 </w:p>
                 <w:p>
@@ -7831,6 +7595,14 @@
                       <w:szCs w:val="24"/>
                     </w:rPr>
                     <w:t>[Exception 1</w:t>
+                  </w:r>
+                  <w:r>
+                    <w:rPr>
+                      <w:rFonts w:asciiTheme="majorHAnsi" w:hAnsiTheme="majorHAnsi"/>
+                      <w:sz w:val="24"/>
+                      <w:szCs w:val="24"/>
+                    </w:rPr>
+                    <w:t>, 2</w:t>
                   </w:r>
                   <w:r>
                     <w:rPr>
@@ -8215,6 +7987,102 @@
                 </w:p>
               </w:tc>
             </w:tr>
+            <w:tr>
+              <w:tc>
+                <w:tcPr>
+                  <w:tcW w:w="985" w:type="dxa"/>
+                </w:tcPr>
+                <w:p>
+                  <w:pPr>
+                    <w:tabs>
+                      <w:tab w:val="left" w:pos="247"/>
+                      <w:tab w:val="center" w:pos="384"/>
+                    </w:tabs>
+                    <w:rPr>
+                      <w:rFonts w:asciiTheme="majorHAnsi" w:hAnsiTheme="majorHAnsi"/>
+                      <w:sz w:val="24"/>
+                      <w:szCs w:val="24"/>
+                    </w:rPr>
+                  </w:pPr>
+                  <w:r>
+                    <w:rPr>
+                      <w:rFonts w:asciiTheme="majorHAnsi" w:hAnsiTheme="majorHAnsi"/>
+                      <w:sz w:val="24"/>
+                      <w:szCs w:val="24"/>
+                    </w:rPr>
+                    <w:t xml:space="preserve">      2</w:t>
+                  </w:r>
+                </w:p>
+              </w:tc>
+              <w:tc>
+                <w:tcPr>
+                  <w:tcW w:w="3240" w:type="dxa"/>
+                </w:tcPr>
+                <w:p>
+                  <w:pPr>
+                    <w:rPr>
+                      <w:rFonts w:asciiTheme="majorHAnsi" w:hAnsiTheme="majorHAnsi"/>
+                      <w:sz w:val="24"/>
+                      <w:szCs w:val="24"/>
+                    </w:rPr>
+                  </w:pPr>
+                  <w:r>
+                    <w:rPr>
+                      <w:rFonts w:asciiTheme="majorHAnsi" w:hAnsiTheme="majorHAnsi"/>
+                      <w:sz w:val="24"/>
+                      <w:szCs w:val="24"/>
+                    </w:rPr>
+                    <w:t>E</w:t>
+                  </w:r>
+                  <w:r>
+                    <w:rPr>
+                      <w:rFonts w:asciiTheme="majorHAnsi" w:hAnsiTheme="majorHAnsi"/>
+                      <w:sz w:val="24"/>
+                      <w:szCs w:val="24"/>
+                    </w:rPr>
+                    <w:t>mail does not exist in the system</w:t>
+                  </w:r>
+                  <w:r>
+                    <w:rPr>
+                      <w:rFonts w:asciiTheme="majorHAnsi" w:hAnsiTheme="majorHAnsi"/>
+                      <w:sz w:val="24"/>
+                      <w:szCs w:val="24"/>
+                    </w:rPr>
+                    <w:t>.</w:t>
+                  </w:r>
+                </w:p>
+              </w:tc>
+              <w:tc>
+                <w:tcPr>
+                  <w:tcW w:w="4548" w:type="dxa"/>
+                </w:tcPr>
+                <w:p>
+                  <w:pPr>
+                    <w:rPr>
+                      <w:rFonts w:asciiTheme="majorHAnsi" w:hAnsiTheme="majorHAnsi"/>
+                      <w:sz w:val="24"/>
+                      <w:szCs w:val="24"/>
+                    </w:rPr>
+                  </w:pPr>
+                  <w:r>
+                    <w:rPr>
+                      <w:rFonts w:asciiTheme="majorHAnsi" w:hAnsiTheme="majorHAnsi"/>
+                      <w:sz w:val="24"/>
+                      <w:szCs w:val="24"/>
+                    </w:rPr>
+                    <w:t xml:space="preserve"> </w:t>
+                  </w:r>
+                  <w:r>
+                    <w:rPr>
+                      <w:rFonts w:asciiTheme="majorHAnsi" w:hAnsiTheme="majorHAnsi"/>
+                      <w:sz w:val="24"/>
+                      <w:szCs w:val="24"/>
+                    </w:rPr>
+                    <w:t>“Email” textbox border color is red.</w:t>
+                  </w:r>
+                </w:p>
+              </w:tc>
+            </w:tr>
           </w:tbl>
           <w:p>
             <w:pPr>
@@ -8291,7 +8159,7 @@
                 <w:sz w:val="24"/>
                 <w:szCs w:val="24"/>
               </w:rPr>
-              <w:t>Retrieve password when member forgot password</w:t>
+              <w:t>The new password is saved to the system</w:t>
             </w:r>
             <w:r>
               <w:rPr>
@@ -8735,7 +8603,16 @@
                 <w:sz w:val="24"/>
                 <w:szCs w:val="24"/>
               </w:rPr>
-              <w:t>S00</w:t>
+              <w:t>A</w:t>
+            </w:r>
+            <w:r>
+              <w:rPr>
+                <w:rFonts w:asciiTheme="majorHAnsi" w:hAnsiTheme="majorHAnsi"/>
+                <w:b/>
+                <w:sz w:val="24"/>
+                <w:szCs w:val="24"/>
+              </w:rPr>
+              <w:t>00</w:t>
             </w:r>
             <w:r>
               <w:rPr>
@@ -8793,7 +8670,15 @@
                 <w:sz w:val="24"/>
                 <w:szCs w:val="24"/>
               </w:rPr>
-              <w:t>LRS00</w:t>
+              <w:t>LRA</w:t>
+            </w:r>
+            <w:r>
+              <w:rPr>
+                <w:rFonts w:asciiTheme="majorHAnsi" w:hAnsiTheme="majorHAnsi"/>
+                <w:sz w:val="24"/>
+                <w:szCs w:val="24"/>
+              </w:rPr>
+              <w:t>00</w:t>
             </w:r>
             <w:r>
               <w:rPr>
@@ -9102,15 +8987,7 @@
                 <w:sz w:val="24"/>
                 <w:szCs w:val="24"/>
               </w:rPr>
-              <w:t>Member</w:t>
-            </w:r>
-            <w:r>
-              <w:rPr>
-                <w:rFonts w:ascii="Times New Roman" w:hAnsi="Times New Roman" w:cs="Times New Roman"/>
-                <w:sz w:val="24"/>
-                <w:szCs w:val="24"/>
-              </w:rPr>
-              <w:t>.</w:t>
+              <w:t>Member.</w:t>
             </w:r>
           </w:p>
           <w:p>
@@ -9527,8 +9404,8 @@
             </w:tblPr>
             <w:tblGrid>
               <w:gridCol w:w="985"/>
-              <w:gridCol w:w="3330"/>
-              <w:gridCol w:w="4458"/>
+              <w:gridCol w:w="3830"/>
+              <w:gridCol w:w="3958"/>
             </w:tblGrid>
             <w:tr>
               <w:tc>
@@ -9557,7 +9434,7 @@
               </w:tc>
               <w:tc>
                 <w:tcPr>
-                  <w:tcW w:w="3330" w:type="dxa"/>
+                  <w:tcW w:w="3830" w:type="dxa"/>
                   <w:shd w:val="clear" w:color="auto" w:fill="D9D9D9" w:themeFill="background1" w:themeFillShade="D9"/>
                 </w:tcPr>
                 <w:p>
@@ -9581,7 +9458,7 @@
               </w:tc>
               <w:tc>
                 <w:tcPr>
-                  <w:tcW w:w="4458" w:type="dxa"/>
+                  <w:tcW w:w="3958" w:type="dxa"/>
                   <w:shd w:val="clear" w:color="auto" w:fill="D9D9D9" w:themeFill="background1" w:themeFillShade="D9"/>
                 </w:tcPr>
                 <w:p>
@@ -9635,7 +9512,7 @@
               </w:tc>
               <w:tc>
                 <w:tcPr>
-                  <w:tcW w:w="3330" w:type="dxa"/>
+                  <w:tcW w:w="3830" w:type="dxa"/>
                 </w:tcPr>
                 <w:p>
                   <w:pPr>
@@ -9682,42 +9559,8 @@
               </w:tc>
               <w:tc>
                 <w:tcPr>
-                  <w:tcW w:w="4458" w:type="dxa"/>
+                  <w:tcW w:w="3958" w:type="dxa"/>
                 </w:tcPr>
-                <w:p>
-                  <w:pPr>
-                    <w:contextualSpacing/>
-                    <w:rPr>
-                      <w:rFonts w:ascii="Times New Roman" w:hAnsi="Times New Roman" w:cs="Times New Roman"/>
-                      <w:sz w:val="24"/>
-                      <w:szCs w:val="24"/>
-                    </w:rPr>
-                  </w:pPr>
-                  <w:r>
-                    <w:rPr>
-                      <w:rFonts w:ascii="Times New Roman" w:hAnsi="Times New Roman" w:cs="Times New Roman"/>
-                      <w:sz w:val="24"/>
-                      <w:szCs w:val="24"/>
-                    </w:rPr>
-                    <w:t>Show message “</w:t>
-                  </w:r>
-                  <w:r>
-                    <w:rPr>
-                      <w:rFonts w:ascii="Times New Roman" w:hAnsi="Times New Roman" w:cs="Times New Roman"/>
-                      <w:sz w:val="24"/>
-                      <w:szCs w:val="24"/>
-                    </w:rPr>
-                    <w:t>Do you really want to exit?</w:t>
-                  </w:r>
-                  <w:r>
-                    <w:rPr>
-                      <w:rFonts w:ascii="Times New Roman" w:hAnsi="Times New Roman" w:cs="Times New Roman"/>
-                      <w:sz w:val="24"/>
-                      <w:szCs w:val="24"/>
-                    </w:rPr>
-                    <w:t>”</w:t>
-                  </w:r>
-                </w:p>
                 <w:p>
                   <w:pPr>
                     <w:pStyle w:val="ListParagraph"/>
@@ -9726,155 +9569,6 @@
                       <w:numId w:val="13"/>
                     </w:numPr>
                     <w:spacing w:after="0" w:line="240" w:lineRule="auto"/>
-                    <w:rPr>
-                      <w:rFonts w:ascii="Times New Roman" w:hAnsi="Times New Roman" w:cs="Times New Roman"/>
-                      <w:sz w:val="24"/>
-                      <w:szCs w:val="24"/>
-                    </w:rPr>
-                  </w:pPr>
-                  <w:r>
-                    <w:rPr>
-                      <w:rFonts w:ascii="Times New Roman" w:hAnsi="Times New Roman" w:cs="Times New Roman"/>
-                      <w:sz w:val="24"/>
-                      <w:szCs w:val="24"/>
-                    </w:rPr>
-                    <w:t>Ok</w:t>
-                  </w:r>
-                  <w:r>
-                    <w:rPr>
-                      <w:rFonts w:ascii="Times New Roman" w:hAnsi="Times New Roman" w:cs="Times New Roman"/>
-                      <w:sz w:val="24"/>
-                      <w:szCs w:val="24"/>
-                    </w:rPr>
-                    <w:t>: button</w:t>
-                  </w:r>
-                </w:p>
-                <w:p>
-                  <w:pPr>
-                    <w:pStyle w:val="ListParagraph"/>
-                    <w:numPr>
-                      <w:ilvl w:val="0"/>
-                      <w:numId w:val="13"/>
-                    </w:numPr>
-                    <w:spacing w:after="0" w:line="240" w:lineRule="auto"/>
-                    <w:rPr>
-                      <w:rFonts w:ascii="Times New Roman" w:hAnsi="Times New Roman" w:cs="Times New Roman"/>
-                      <w:sz w:val="24"/>
-                      <w:szCs w:val="24"/>
-                    </w:rPr>
-                  </w:pPr>
-                  <w:r>
-                    <w:rPr>
-                      <w:rFonts w:ascii="Times New Roman" w:hAnsi="Times New Roman" w:cs="Times New Roman"/>
-                      <w:sz w:val="24"/>
-                      <w:szCs w:val="24"/>
-                    </w:rPr>
-                    <w:t>Cancel</w:t>
-                  </w:r>
-                  <w:r>
-                    <w:rPr>
-                      <w:rFonts w:ascii="Times New Roman" w:hAnsi="Times New Roman" w:cs="Times New Roman"/>
-                      <w:sz w:val="24"/>
-                      <w:szCs w:val="24"/>
-                    </w:rPr>
-                    <w:t>: button</w:t>
-                  </w:r>
-                </w:p>
-                <w:p>
-                  <w:pPr>
-                    <w:contextualSpacing/>
-                    <w:rPr>
-                      <w:rFonts w:ascii="Times New Roman" w:hAnsi="Times New Roman" w:cs="Times New Roman"/>
-                      <w:sz w:val="24"/>
-                      <w:szCs w:val="24"/>
-                    </w:rPr>
-                  </w:pPr>
-                </w:p>
-              </w:tc>
-            </w:tr>
-            <w:tr>
-              <w:tc>
-                <w:tcPr>
-                  <w:tcW w:w="985" w:type="dxa"/>
-                </w:tcPr>
-                <w:p>
-                  <w:pPr>
-                    <w:pStyle w:val="Caption"/>
-                    <w:jc w:val="center"/>
-                    <w:rPr>
-                      <w:rFonts w:ascii="Times New Roman" w:hAnsi="Times New Roman" w:cs="Times New Roman"/>
-                      <w:b w:val="0"/>
-                      <w:color w:val="auto"/>
-                      <w:sz w:val="24"/>
-                      <w:szCs w:val="24"/>
-                    </w:rPr>
-                  </w:pPr>
-                  <w:r>
-                    <w:rPr>
-                      <w:rFonts w:ascii="Times New Roman" w:hAnsi="Times New Roman" w:cs="Times New Roman"/>
-                      <w:b w:val="0"/>
-                      <w:color w:val="auto"/>
-                      <w:sz w:val="24"/>
-                      <w:szCs w:val="24"/>
-                    </w:rPr>
-                    <w:t>2</w:t>
-                  </w:r>
-                </w:p>
-              </w:tc>
-              <w:tc>
-                <w:tcPr>
-                  <w:tcW w:w="3330" w:type="dxa"/>
-                </w:tcPr>
-                <w:p>
-                  <w:pPr>
-                    <w:contextualSpacing/>
-                    <w:rPr>
-                      <w:rFonts w:ascii="Times New Roman" w:hAnsi="Times New Roman" w:cs="Times New Roman"/>
-                      <w:sz w:val="24"/>
-                      <w:szCs w:val="24"/>
-                    </w:rPr>
-                  </w:pPr>
-                  <w:r>
-                    <w:rPr>
-                      <w:rFonts w:ascii="Times New Roman" w:hAnsi="Times New Roman" w:cs="Times New Roman"/>
-                      <w:sz w:val="24"/>
-                      <w:szCs w:val="24"/>
-                    </w:rPr>
-                    <w:t>Member</w:t>
-                  </w:r>
-                  <w:r>
-                    <w:rPr>
-                      <w:rFonts w:ascii="Times New Roman" w:hAnsi="Times New Roman" w:cs="Times New Roman"/>
-                      <w:sz w:val="24"/>
-                      <w:szCs w:val="24"/>
-                    </w:rPr>
-                    <w:t xml:space="preserve"> clicks “</w:t>
-                  </w:r>
-                  <w:r>
-                    <w:rPr>
-                      <w:rFonts w:ascii="Times New Roman" w:hAnsi="Times New Roman" w:cs="Times New Roman"/>
-                      <w:sz w:val="24"/>
-                      <w:szCs w:val="24"/>
-                    </w:rPr>
-                    <w:t>Ok</w:t>
-                  </w:r>
-                  <w:r>
-                    <w:rPr>
-                      <w:rFonts w:ascii="Times New Roman" w:hAnsi="Times New Roman" w:cs="Times New Roman"/>
-                      <w:sz w:val="24"/>
-                      <w:szCs w:val="24"/>
-                    </w:rPr>
-                    <w:t>” button. [Alternative 1]</w:t>
-                  </w:r>
-                </w:p>
-              </w:tc>
-              <w:tc>
-                <w:tcPr>
-                  <w:tcW w:w="4458" w:type="dxa"/>
-                </w:tcPr>
-                <w:p>
-                  <w:pPr>
-                    <w:contextualSpacing/>
                     <w:rPr>
                       <w:rFonts w:ascii="Times New Roman" w:hAnsi="Times New Roman" w:cs="Times New Roman"/>
                       <w:sz w:val="24"/>
@@ -10044,14 +9738,6 @@
                       <w:szCs w:val="24"/>
                     </w:rPr>
                   </w:pPr>
-                  <w:r>
-                    <w:rPr>
-                      <w:rFonts w:ascii="Times New Roman" w:hAnsi="Times New Roman" w:cs="Times New Roman"/>
-                      <w:sz w:val="24"/>
-                      <w:szCs w:val="24"/>
-                    </w:rPr>
-                    <w:t>1</w:t>
-                  </w:r>
                 </w:p>
               </w:tc>
               <w:tc>
@@ -10072,31 +9758,7 @@
                       <w:sz w:val="24"/>
                       <w:szCs w:val="24"/>
                     </w:rPr>
-                    <w:t>Member</w:t>
-                  </w:r>
-                  <w:r>
-                    <w:rPr>
-                      <w:rFonts w:ascii="Times New Roman" w:hAnsi="Times New Roman" w:cs="Times New Roman"/>
-                      <w:sz w:val="24"/>
-                      <w:szCs w:val="24"/>
-                    </w:rPr>
-                    <w:t xml:space="preserve"> clicks “</w:t>
-                  </w:r>
-                  <w:r>
-                    <w:rPr>
-                      <w:rFonts w:ascii="Times New Roman" w:hAnsi="Times New Roman" w:cs="Times New Roman"/>
-                      <w:sz w:val="24"/>
-                      <w:szCs w:val="24"/>
-                    </w:rPr>
-                    <w:t>Cancel</w:t>
-                  </w:r>
-                  <w:r>
-                    <w:rPr>
-                      <w:rFonts w:ascii="Times New Roman" w:hAnsi="Times New Roman" w:cs="Times New Roman"/>
-                      <w:sz w:val="24"/>
-                      <w:szCs w:val="24"/>
-                    </w:rPr>
-                    <w:t>” button.</w:t>
+                    <w:t>N/A</w:t>
                   </w:r>
                 </w:p>
               </w:tc>
@@ -10119,7 +9781,7 @@
                       <w:sz w:val="24"/>
                       <w:szCs w:val="24"/>
                     </w:rPr>
-                    <w:t>Do nothing.</w:t>
+                    <w:t>N/A</w:t>
                   </w:r>
                 </w:p>
               </w:tc>
@@ -10783,16 +10445,7 @@
                 <w:sz w:val="24"/>
                 <w:szCs w:val="24"/>
               </w:rPr>
-              <w:t>LRS</w:t>
-            </w:r>
-            <w:r>
-              <w:rPr>
-                <w:rFonts w:asciiTheme="majorHAnsi" w:hAnsiTheme="majorHAnsi"/>
-                <w:b/>
-                <w:sz w:val="24"/>
-                <w:szCs w:val="24"/>
-              </w:rPr>
-              <w:t>006</w:t>
+              <w:t>LRA005</w:t>
             </w:r>
           </w:p>
         </w:tc>
@@ -10841,15 +10494,7 @@
                 <w:sz w:val="24"/>
                 <w:szCs w:val="24"/>
               </w:rPr>
-              <w:t>LRS</w:t>
-            </w:r>
-            <w:r>
-              <w:rPr>
-                <w:rFonts w:asciiTheme="majorHAnsi" w:hAnsiTheme="majorHAnsi"/>
-                <w:sz w:val="24"/>
-                <w:szCs w:val="24"/>
-              </w:rPr>
-              <w:t>006</w:t>
+              <w:t>LRA005</w:t>
             </w:r>
           </w:p>
         </w:tc>
@@ -11385,7 +11030,7 @@
                 <w:sz w:val="24"/>
                 <w:szCs w:val="24"/>
               </w:rPr>
-              <w:t xml:space="preserve"> New data is inserted to database. Log file is generated.</w:t>
+              <w:t xml:space="preserve"> New data is inserted to database. </w:t>
             </w:r>
           </w:p>
           <w:p>
@@ -11418,7 +11063,23 @@
                 <w:sz w:val="24"/>
                 <w:szCs w:val="24"/>
               </w:rPr>
-              <w:t>Nothing is changed in the database. Log file is generated.</w:t>
+              <w:t>Not</w:t>
+            </w:r>
+            <w:r>
+              <w:rPr>
+                <w:rFonts w:asciiTheme="majorHAnsi" w:hAnsiTheme="majorHAnsi"/>
+                <w:sz w:val="24"/>
+                <w:szCs w:val="24"/>
+              </w:rPr>
+              <w:t>hing is changed in the database</w:t>
+            </w:r>
+            <w:r>
+              <w:rPr>
+                <w:rFonts w:asciiTheme="majorHAnsi" w:hAnsiTheme="majorHAnsi"/>
+                <w:sz w:val="24"/>
+                <w:szCs w:val="24"/>
+              </w:rPr>
+              <w:t>.</w:t>
             </w:r>
           </w:p>
           <w:p>
@@ -11567,16 +11228,7 @@
                       <w:sz w:val="24"/>
                       <w:szCs w:val="24"/>
                     </w:rPr>
-                    <w:t xml:space="preserve">Server checks the current </w:t>
-                  </w:r>
-                  <w:r>
-                    <w:rPr>
-                      <w:rFonts w:asciiTheme="majorHAnsi" w:hAnsiTheme="majorHAnsi"/>
-                      <w:sz w:val="24"/>
-                      <w:szCs w:val="24"/>
-                    </w:rPr>
-                    <w:lastRenderedPageBreak/>
-                    <w:t>time. If it hits configured time, parse process starts.</w:t>
+                    <w:t>Server checks the current time. If it hits configured time, parse process starts.</w:t>
                   </w:r>
                 </w:p>
               </w:tc>
@@ -11584,24 +11236,6 @@
                 <w:tcPr>
                   <w:tcW w:w="4548" w:type="dxa"/>
                 </w:tcPr>
-                <w:p>
-                  <w:pPr>
-                    <w:rPr>
-                      <w:rFonts w:asciiTheme="majorHAnsi" w:hAnsiTheme="majorHAnsi"/>
-                      <w:sz w:val="24"/>
-                      <w:szCs w:val="24"/>
-                    </w:rPr>
-                  </w:pPr>
-                </w:p>
-                <w:p>
-                  <w:pPr>
-                    <w:rPr>
-                      <w:rFonts w:asciiTheme="majorHAnsi" w:hAnsiTheme="majorHAnsi"/>
-                      <w:sz w:val="24"/>
-                      <w:szCs w:val="24"/>
-                    </w:rPr>
-                  </w:pPr>
-                </w:p>
                 <w:p>
                   <w:pPr>
                     <w:rPr>
@@ -11700,30 +11334,8 @@
                       <w:sz w:val="24"/>
                       <w:szCs w:val="24"/>
                     </w:rPr>
+                    <w:lastRenderedPageBreak/>
                     <w:t>If data is valid, insert to database [Alternative 1].</w:t>
-                  </w:r>
-                </w:p>
-                <w:p>
-                  <w:pPr>
-                    <w:pStyle w:val="ListParagraph"/>
-                    <w:numPr>
-                      <w:ilvl w:val="0"/>
-                      <w:numId w:val="19"/>
-                    </w:numPr>
-                    <w:spacing w:after="0" w:line="240" w:lineRule="auto"/>
-                    <w:rPr>
-                      <w:rFonts w:asciiTheme="majorHAnsi" w:hAnsiTheme="majorHAnsi"/>
-                      <w:sz w:val="24"/>
-                      <w:szCs w:val="24"/>
-                    </w:rPr>
-                  </w:pPr>
-                  <w:r>
-                    <w:rPr>
-                      <w:rFonts w:asciiTheme="majorHAnsi" w:hAnsiTheme="majorHAnsi"/>
-                      <w:sz w:val="24"/>
-                      <w:szCs w:val="24"/>
-                    </w:rPr>
-                    <w:t>Generate log file.</w:t>
                   </w:r>
                 </w:p>
               </w:tc>
@@ -11985,29 +11597,6 @@
                     <w:t>If fetched product is already in the database, update its information.</w:t>
                   </w:r>
                 </w:p>
-                <w:p>
-                  <w:pPr>
-                    <w:pStyle w:val="ListParagraph"/>
-                    <w:numPr>
-                      <w:ilvl w:val="0"/>
-                      <w:numId w:val="20"/>
-                    </w:numPr>
-                    <w:spacing w:after="0" w:line="240" w:lineRule="auto"/>
-                    <w:rPr>
-                      <w:rFonts w:asciiTheme="majorHAnsi" w:hAnsiTheme="majorHAnsi"/>
-                      <w:sz w:val="24"/>
-                      <w:szCs w:val="24"/>
-                    </w:rPr>
-                  </w:pPr>
-                  <w:r>
-                    <w:rPr>
-                      <w:rFonts w:asciiTheme="majorHAnsi" w:hAnsiTheme="majorHAnsi"/>
-                      <w:sz w:val="24"/>
-                      <w:szCs w:val="24"/>
-                    </w:rPr>
-                    <w:t>Generate log file.</w:t>
-                  </w:r>
-                </w:p>
               </w:tc>
             </w:tr>
           </w:tbl>
@@ -12195,29 +11784,8 @@
                     </w:rPr>
                     <w:t>Don’t insert to database.</w:t>
                   </w:r>
-                </w:p>
-                <w:p>
-                  <w:pPr>
-                    <w:pStyle w:val="ListParagraph"/>
-                    <w:numPr>
-                      <w:ilvl w:val="0"/>
-                      <w:numId w:val="21"/>
-                    </w:numPr>
-                    <w:spacing w:after="0" w:line="240" w:lineRule="auto"/>
-                    <w:rPr>
-                      <w:rFonts w:asciiTheme="majorHAnsi" w:hAnsiTheme="majorHAnsi"/>
-                      <w:sz w:val="24"/>
-                      <w:szCs w:val="24"/>
-                    </w:rPr>
-                  </w:pPr>
-                  <w:r>
-                    <w:rPr>
-                      <w:rFonts w:asciiTheme="majorHAnsi" w:hAnsiTheme="majorHAnsi"/>
-                      <w:sz w:val="24"/>
-                      <w:szCs w:val="24"/>
-                    </w:rPr>
-                    <w:t>Generate log file.</w:t>
-                  </w:r>
+                  <w:bookmarkStart w:id="5" w:name="_GoBack"/>
+                  <w:bookmarkEnd w:id="5"/>
                 </w:p>
               </w:tc>
             </w:tr>
@@ -12329,585 +11897,6 @@
               </w:rPr>
               <w:t>, consider it invalid.</w:t>
             </w:r>
-          </w:p>
-          <w:p>
-            <w:pPr>
-              <w:pStyle w:val="ListParagraph"/>
-              <w:numPr>
-                <w:ilvl w:val="0"/>
-                <w:numId w:val="22"/>
-              </w:numPr>
-              <w:rPr>
-                <w:rFonts w:asciiTheme="majorHAnsi" w:hAnsiTheme="majorHAnsi"/>
-                <w:sz w:val="24"/>
-                <w:szCs w:val="24"/>
-              </w:rPr>
-            </w:pPr>
-            <w:r>
-              <w:rPr>
-                <w:rFonts w:asciiTheme="majorHAnsi" w:hAnsiTheme="majorHAnsi"/>
-                <w:sz w:val="24"/>
-                <w:szCs w:val="24"/>
-              </w:rPr>
-              <w:t>Log file structure:</w:t>
-            </w:r>
-          </w:p>
-          <w:p>
-            <w:pPr>
-              <w:rPr>
-                <w:rFonts w:asciiTheme="majorHAnsi" w:hAnsiTheme="majorHAnsi"/>
-                <w:sz w:val="24"/>
-                <w:szCs w:val="24"/>
-              </w:rPr>
-            </w:pPr>
-            <w:r>
-              <w:rPr>
-                <w:rFonts w:asciiTheme="majorHAnsi" w:hAnsiTheme="majorHAnsi"/>
-                <w:sz w:val="24"/>
-                <w:szCs w:val="24"/>
-              </w:rPr>
-              <w:t>LRS</w:t>
-            </w:r>
-            <w:r>
-              <w:rPr>
-                <w:rFonts w:asciiTheme="majorHAnsi" w:hAnsiTheme="majorHAnsi"/>
-                <w:sz w:val="24"/>
-                <w:szCs w:val="24"/>
-              </w:rPr>
-              <w:t xml:space="preserve"> LOG FILE</w:t>
-            </w:r>
-          </w:p>
-          <w:p>
-            <w:pPr>
-              <w:rPr>
-                <w:rFonts w:asciiTheme="majorHAnsi" w:hAnsiTheme="majorHAnsi"/>
-                <w:sz w:val="24"/>
-                <w:szCs w:val="24"/>
-              </w:rPr>
-            </w:pPr>
-            <w:r>
-              <w:rPr>
-                <w:rFonts w:asciiTheme="majorHAnsi" w:hAnsiTheme="majorHAnsi"/>
-                <w:sz w:val="24"/>
-                <w:szCs w:val="24"/>
-              </w:rPr>
-              <w:t>Create date</w:t>
-            </w:r>
-            <w:r>
-              <w:rPr>
-                <w:rFonts w:asciiTheme="majorHAnsi" w:hAnsiTheme="majorHAnsi"/>
-                <w:sz w:val="24"/>
-                <w:szCs w:val="24"/>
-              </w:rPr>
-              <w:t>: {Created date}, {Created time}</w:t>
-            </w:r>
-          </w:p>
-          <w:p>
-            <w:pPr>
-              <w:rPr>
-                <w:rFonts w:asciiTheme="majorHAnsi" w:hAnsiTheme="majorHAnsi"/>
-                <w:sz w:val="24"/>
-                <w:szCs w:val="24"/>
-              </w:rPr>
-            </w:pPr>
-          </w:p>
-          <w:tbl>
-            <w:tblPr>
-              <w:tblStyle w:val="TableGrid"/>
-              <w:tblW w:w="5000" w:type="pct"/>
-              <w:tblLook w:val="04A0" w:firstRow="1" w:lastRow="0" w:firstColumn="1" w:lastColumn="0" w:noHBand="0" w:noVBand="1"/>
-            </w:tblPr>
-            <w:tblGrid>
-              <w:gridCol w:w="621"/>
-              <w:gridCol w:w="673"/>
-              <w:gridCol w:w="1535"/>
-              <w:gridCol w:w="1306"/>
-              <w:gridCol w:w="1513"/>
-              <w:gridCol w:w="1694"/>
-              <w:gridCol w:w="1436"/>
-            </w:tblGrid>
-            <w:tr>
-              <w:tc>
-                <w:tcPr>
-                  <w:tcW w:w="353" w:type="pct"/>
-                </w:tcPr>
-                <w:p>
-                  <w:pPr>
-                    <w:rPr>
-                      <w:rFonts w:asciiTheme="majorHAnsi" w:hAnsiTheme="majorHAnsi"/>
-                      <w:sz w:val="24"/>
-                      <w:szCs w:val="24"/>
-                    </w:rPr>
-                  </w:pPr>
-                  <w:r>
-                    <w:rPr>
-                      <w:rFonts w:asciiTheme="majorHAnsi" w:hAnsiTheme="majorHAnsi"/>
-                      <w:sz w:val="24"/>
-                      <w:szCs w:val="24"/>
-                    </w:rPr>
-                    <w:t>STT</w:t>
-                  </w:r>
-                  <w:bookmarkStart w:id="5" w:name="_GoBack"/>
-                  <w:bookmarkEnd w:id="5"/>
-                </w:p>
-              </w:tc>
-              <w:tc>
-                <w:tcPr>
-                  <w:tcW w:w="383" w:type="pct"/>
-                </w:tcPr>
-                <w:p>
-                  <w:pPr>
-                    <w:rPr>
-                      <w:rFonts w:asciiTheme="majorHAnsi" w:hAnsiTheme="majorHAnsi"/>
-                      <w:sz w:val="24"/>
-                      <w:szCs w:val="24"/>
-                    </w:rPr>
-                  </w:pPr>
-                  <w:r>
-                    <w:rPr>
-                      <w:rFonts w:asciiTheme="majorHAnsi" w:hAnsiTheme="majorHAnsi"/>
-                      <w:sz w:val="24"/>
-                      <w:szCs w:val="24"/>
-                    </w:rPr>
-                    <w:t>Link</w:t>
-                  </w:r>
-                </w:p>
-              </w:tc>
-              <w:tc>
-                <w:tcPr>
-                  <w:tcW w:w="874" w:type="pct"/>
-                </w:tcPr>
-                <w:p>
-                  <w:pPr>
-                    <w:rPr>
-                      <w:rFonts w:asciiTheme="majorHAnsi" w:hAnsiTheme="majorHAnsi"/>
-                      <w:sz w:val="24"/>
-                      <w:szCs w:val="24"/>
-                    </w:rPr>
-                  </w:pPr>
-                  <w:r>
-                    <w:rPr>
-                      <w:rFonts w:asciiTheme="majorHAnsi" w:hAnsiTheme="majorHAnsi"/>
-                      <w:sz w:val="24"/>
-                      <w:szCs w:val="24"/>
-                    </w:rPr>
-                    <w:t>Time</w:t>
-                  </w:r>
-                  <w:r>
-                    <w:rPr>
-                      <w:rFonts w:asciiTheme="majorHAnsi" w:hAnsiTheme="majorHAnsi"/>
-                      <w:sz w:val="24"/>
-                      <w:szCs w:val="24"/>
-                    </w:rPr>
-                    <w:t xml:space="preserve"> parse</w:t>
-                  </w:r>
-                </w:p>
-              </w:tc>
-              <w:tc>
-                <w:tcPr>
-                  <w:tcW w:w="744" w:type="pct"/>
-                </w:tcPr>
-                <w:p>
-                  <w:pPr>
-                    <w:rPr>
-                      <w:rFonts w:asciiTheme="majorHAnsi" w:hAnsiTheme="majorHAnsi"/>
-                      <w:sz w:val="24"/>
-                      <w:szCs w:val="24"/>
-                    </w:rPr>
-                  </w:pPr>
-                  <w:r>
-                    <w:rPr>
-                      <w:rFonts w:asciiTheme="majorHAnsi" w:hAnsiTheme="majorHAnsi"/>
-                      <w:sz w:val="24"/>
-                      <w:szCs w:val="24"/>
-                    </w:rPr>
-                    <w:t>Type Data</w:t>
-                  </w:r>
-                </w:p>
-              </w:tc>
-              <w:tc>
-                <w:tcPr>
-                  <w:tcW w:w="862" w:type="pct"/>
-                </w:tcPr>
-                <w:p>
-                  <w:pPr>
-                    <w:rPr>
-                      <w:rFonts w:asciiTheme="majorHAnsi" w:hAnsiTheme="majorHAnsi"/>
-                      <w:sz w:val="24"/>
-                      <w:szCs w:val="24"/>
-                    </w:rPr>
-                  </w:pPr>
-                  <w:r>
-                    <w:rPr>
-                      <w:rFonts w:asciiTheme="majorHAnsi" w:hAnsiTheme="majorHAnsi"/>
-                      <w:sz w:val="24"/>
-                      <w:szCs w:val="24"/>
-                    </w:rPr>
-                    <w:t>Quantity product</w:t>
-                  </w:r>
-                </w:p>
-              </w:tc>
-              <w:tc>
-                <w:tcPr>
-                  <w:tcW w:w="965" w:type="pct"/>
-                </w:tcPr>
-                <w:p>
-                  <w:pPr>
-                    <w:rPr>
-                      <w:rFonts w:asciiTheme="majorHAnsi" w:hAnsiTheme="majorHAnsi"/>
-                      <w:sz w:val="24"/>
-                      <w:szCs w:val="24"/>
-                    </w:rPr>
-                  </w:pPr>
-                  <w:r>
-                    <w:rPr>
-                      <w:rFonts w:asciiTheme="majorHAnsi" w:hAnsiTheme="majorHAnsi"/>
-                      <w:sz w:val="24"/>
-                      <w:szCs w:val="24"/>
-                    </w:rPr>
-                    <w:t xml:space="preserve">Insert </w:t>
-                  </w:r>
-                  <w:r>
-                    <w:rPr>
-                      <w:rFonts w:asciiTheme="majorHAnsi" w:hAnsiTheme="majorHAnsi"/>
-                      <w:sz w:val="24"/>
-                      <w:szCs w:val="24"/>
-                    </w:rPr>
-                    <w:t>success</w:t>
-                  </w:r>
-                </w:p>
-              </w:tc>
-              <w:tc>
-                <w:tcPr>
-                  <w:tcW w:w="818" w:type="pct"/>
-                </w:tcPr>
-                <w:p>
-                  <w:pPr>
-                    <w:rPr>
-                      <w:rFonts w:asciiTheme="majorHAnsi" w:hAnsiTheme="majorHAnsi"/>
-                      <w:sz w:val="24"/>
-                      <w:szCs w:val="24"/>
-                    </w:rPr>
-                  </w:pPr>
-                  <w:r>
-                    <w:rPr>
-                      <w:rFonts w:asciiTheme="majorHAnsi" w:hAnsiTheme="majorHAnsi"/>
-                      <w:sz w:val="24"/>
-                      <w:szCs w:val="24"/>
-                    </w:rPr>
-                    <w:t xml:space="preserve">Insert </w:t>
-                  </w:r>
-                  <w:r>
-                    <w:rPr>
-                      <w:rFonts w:asciiTheme="majorHAnsi" w:hAnsiTheme="majorHAnsi"/>
-                      <w:sz w:val="24"/>
-                      <w:szCs w:val="24"/>
-                    </w:rPr>
-                    <w:t>failed</w:t>
-                  </w:r>
-                </w:p>
-              </w:tc>
-            </w:tr>
-            <w:tr>
-              <w:tc>
-                <w:tcPr>
-                  <w:tcW w:w="353" w:type="pct"/>
-                </w:tcPr>
-                <w:p>
-                  <w:pPr>
-                    <w:rPr>
-                      <w:rFonts w:asciiTheme="majorHAnsi" w:hAnsiTheme="majorHAnsi"/>
-                      <w:sz w:val="24"/>
-                      <w:szCs w:val="24"/>
-                    </w:rPr>
-                  </w:pPr>
-                </w:p>
-              </w:tc>
-              <w:tc>
-                <w:tcPr>
-                  <w:tcW w:w="383" w:type="pct"/>
-                </w:tcPr>
-                <w:p>
-                  <w:pPr>
-                    <w:rPr>
-                      <w:rFonts w:asciiTheme="majorHAnsi" w:hAnsiTheme="majorHAnsi"/>
-                      <w:sz w:val="24"/>
-                      <w:szCs w:val="24"/>
-                    </w:rPr>
-                  </w:pPr>
-                </w:p>
-              </w:tc>
-              <w:tc>
-                <w:tcPr>
-                  <w:tcW w:w="874" w:type="pct"/>
-                </w:tcPr>
-                <w:p>
-                  <w:pPr>
-                    <w:rPr>
-                      <w:rFonts w:asciiTheme="majorHAnsi" w:hAnsiTheme="majorHAnsi"/>
-                      <w:sz w:val="24"/>
-                      <w:szCs w:val="24"/>
-                    </w:rPr>
-                  </w:pPr>
-                </w:p>
-              </w:tc>
-              <w:tc>
-                <w:tcPr>
-                  <w:tcW w:w="744" w:type="pct"/>
-                </w:tcPr>
-                <w:p>
-                  <w:pPr>
-                    <w:rPr>
-                      <w:rFonts w:asciiTheme="majorHAnsi" w:hAnsiTheme="majorHAnsi"/>
-                      <w:sz w:val="24"/>
-                      <w:szCs w:val="24"/>
-                    </w:rPr>
-                  </w:pPr>
-                </w:p>
-              </w:tc>
-              <w:tc>
-                <w:tcPr>
-                  <w:tcW w:w="862" w:type="pct"/>
-                </w:tcPr>
-                <w:p>
-                  <w:pPr>
-                    <w:rPr>
-                      <w:rFonts w:asciiTheme="majorHAnsi" w:hAnsiTheme="majorHAnsi"/>
-                      <w:sz w:val="24"/>
-                      <w:szCs w:val="24"/>
-                    </w:rPr>
-                  </w:pPr>
-                </w:p>
-              </w:tc>
-              <w:tc>
-                <w:tcPr>
-                  <w:tcW w:w="965" w:type="pct"/>
-                </w:tcPr>
-                <w:p>
-                  <w:pPr>
-                    <w:rPr>
-                      <w:rFonts w:asciiTheme="majorHAnsi" w:hAnsiTheme="majorHAnsi"/>
-                      <w:sz w:val="24"/>
-                      <w:szCs w:val="24"/>
-                    </w:rPr>
-                  </w:pPr>
-                </w:p>
-              </w:tc>
-              <w:tc>
-                <w:tcPr>
-                  <w:tcW w:w="818" w:type="pct"/>
-                </w:tcPr>
-                <w:p>
-                  <w:pPr>
-                    <w:rPr>
-                      <w:rFonts w:asciiTheme="majorHAnsi" w:hAnsiTheme="majorHAnsi"/>
-                      <w:sz w:val="24"/>
-                      <w:szCs w:val="24"/>
-                    </w:rPr>
-                  </w:pPr>
-                </w:p>
-              </w:tc>
-            </w:tr>
-            <w:tr>
-              <w:tc>
-                <w:tcPr>
-                  <w:tcW w:w="353" w:type="pct"/>
-                </w:tcPr>
-                <w:p>
-                  <w:pPr>
-                    <w:rPr>
-                      <w:rFonts w:asciiTheme="majorHAnsi" w:hAnsiTheme="majorHAnsi"/>
-                      <w:sz w:val="24"/>
-                      <w:szCs w:val="24"/>
-                    </w:rPr>
-                  </w:pPr>
-                </w:p>
-              </w:tc>
-              <w:tc>
-                <w:tcPr>
-                  <w:tcW w:w="383" w:type="pct"/>
-                </w:tcPr>
-                <w:p>
-                  <w:pPr>
-                    <w:rPr>
-                      <w:rFonts w:asciiTheme="majorHAnsi" w:hAnsiTheme="majorHAnsi"/>
-                      <w:sz w:val="24"/>
-                      <w:szCs w:val="24"/>
-                    </w:rPr>
-                  </w:pPr>
-                </w:p>
-              </w:tc>
-              <w:tc>
-                <w:tcPr>
-                  <w:tcW w:w="874" w:type="pct"/>
-                </w:tcPr>
-                <w:p>
-                  <w:pPr>
-                    <w:rPr>
-                      <w:rFonts w:asciiTheme="majorHAnsi" w:hAnsiTheme="majorHAnsi"/>
-                      <w:sz w:val="24"/>
-                      <w:szCs w:val="24"/>
-                    </w:rPr>
-                  </w:pPr>
-                </w:p>
-              </w:tc>
-              <w:tc>
-                <w:tcPr>
-                  <w:tcW w:w="744" w:type="pct"/>
-                </w:tcPr>
-                <w:p>
-                  <w:pPr>
-                    <w:rPr>
-                      <w:rFonts w:asciiTheme="majorHAnsi" w:hAnsiTheme="majorHAnsi"/>
-                      <w:sz w:val="24"/>
-                      <w:szCs w:val="24"/>
-                    </w:rPr>
-                  </w:pPr>
-                </w:p>
-              </w:tc>
-              <w:tc>
-                <w:tcPr>
-                  <w:tcW w:w="862" w:type="pct"/>
-                </w:tcPr>
-                <w:p>
-                  <w:pPr>
-                    <w:rPr>
-                      <w:rFonts w:asciiTheme="majorHAnsi" w:hAnsiTheme="majorHAnsi"/>
-                      <w:sz w:val="24"/>
-                      <w:szCs w:val="24"/>
-                    </w:rPr>
-                  </w:pPr>
-                </w:p>
-              </w:tc>
-              <w:tc>
-                <w:tcPr>
-                  <w:tcW w:w="965" w:type="pct"/>
-                </w:tcPr>
-                <w:p>
-                  <w:pPr>
-                    <w:rPr>
-                      <w:rFonts w:asciiTheme="majorHAnsi" w:hAnsiTheme="majorHAnsi"/>
-                      <w:sz w:val="24"/>
-                      <w:szCs w:val="24"/>
-                    </w:rPr>
-                  </w:pPr>
-                </w:p>
-              </w:tc>
-              <w:tc>
-                <w:tcPr>
-                  <w:tcW w:w="818" w:type="pct"/>
-                </w:tcPr>
-                <w:p>
-                  <w:pPr>
-                    <w:rPr>
-                      <w:rFonts w:asciiTheme="majorHAnsi" w:hAnsiTheme="majorHAnsi"/>
-                      <w:sz w:val="24"/>
-                      <w:szCs w:val="24"/>
-                    </w:rPr>
-                  </w:pPr>
-                </w:p>
-              </w:tc>
-            </w:tr>
-          </w:tbl>
-          <w:p>
-            <w:pPr>
-              <w:rPr>
-                <w:rFonts w:asciiTheme="majorHAnsi" w:hAnsiTheme="majorHAnsi"/>
-                <w:sz w:val="24"/>
-                <w:szCs w:val="24"/>
-              </w:rPr>
-            </w:pPr>
-            <w:r>
-              <w:rPr>
-                <w:rFonts w:asciiTheme="majorHAnsi" w:hAnsiTheme="majorHAnsi"/>
-                <w:sz w:val="24"/>
-                <w:szCs w:val="24"/>
-              </w:rPr>
-              <w:t>Total time</w:t>
-            </w:r>
-            <w:r>
-              <w:rPr>
-                <w:rFonts w:asciiTheme="majorHAnsi" w:hAnsiTheme="majorHAnsi"/>
-                <w:sz w:val="24"/>
-                <w:szCs w:val="24"/>
-              </w:rPr>
-              <w:t xml:space="preserve"> parse </w:t>
-            </w:r>
-            <w:r>
-              <w:rPr>
-                <w:rFonts w:asciiTheme="majorHAnsi" w:hAnsiTheme="majorHAnsi"/>
-                <w:sz w:val="24"/>
-                <w:szCs w:val="24"/>
-              </w:rPr>
-              <w:t>type</w:t>
-            </w:r>
-            <w:r>
-              <w:rPr>
-                <w:rFonts w:asciiTheme="majorHAnsi" w:hAnsiTheme="majorHAnsi"/>
-                <w:sz w:val="24"/>
-                <w:szCs w:val="24"/>
-              </w:rPr>
-              <w:t xml:space="preserve"> {Data type}: {Elapsed time}</w:t>
-            </w:r>
-          </w:p>
-          <w:p>
-            <w:pPr>
-              <w:rPr>
-                <w:rFonts w:asciiTheme="majorHAnsi" w:hAnsiTheme="majorHAnsi"/>
-                <w:sz w:val="24"/>
-                <w:szCs w:val="24"/>
-              </w:rPr>
-            </w:pPr>
-            <w:r>
-              <w:rPr>
-                <w:rFonts w:asciiTheme="majorHAnsi" w:hAnsiTheme="majorHAnsi"/>
-                <w:sz w:val="24"/>
-                <w:szCs w:val="24"/>
-              </w:rPr>
-              <w:t xml:space="preserve">Total time </w:t>
-            </w:r>
-            <w:r>
-              <w:rPr>
-                <w:rFonts w:asciiTheme="majorHAnsi" w:hAnsiTheme="majorHAnsi"/>
-                <w:sz w:val="24"/>
-                <w:szCs w:val="24"/>
-              </w:rPr>
-              <w:t>parse: {Total elapsed time}</w:t>
-            </w:r>
-          </w:p>
-          <w:p>
-            <w:pPr>
-              <w:rPr>
-                <w:rFonts w:asciiTheme="majorHAnsi" w:hAnsiTheme="majorHAnsi"/>
-                <w:sz w:val="24"/>
-                <w:szCs w:val="24"/>
-              </w:rPr>
-            </w:pPr>
-            <w:r>
-              <w:rPr>
-                <w:rFonts w:asciiTheme="majorHAnsi" w:hAnsiTheme="majorHAnsi"/>
-                <w:sz w:val="24"/>
-                <w:szCs w:val="24"/>
-              </w:rPr>
-              <w:t>Total parsed product</w:t>
-            </w:r>
-            <w:r>
-              <w:rPr>
-                <w:rFonts w:asciiTheme="majorHAnsi" w:hAnsiTheme="majorHAnsi"/>
-                <w:sz w:val="24"/>
-                <w:szCs w:val="24"/>
-              </w:rPr>
-              <w:t>: {Total parsed product}</w:t>
-            </w:r>
-          </w:p>
-          <w:p>
-            <w:pPr>
-              <w:rPr>
-                <w:rFonts w:asciiTheme="majorHAnsi" w:hAnsiTheme="majorHAnsi"/>
-                <w:sz w:val="24"/>
-                <w:szCs w:val="24"/>
-              </w:rPr>
-            </w:pPr>
           </w:p>
         </w:tc>
       </w:tr>

</xml_diff>

<commit_message>
update theo prototyle moi
</commit_message>
<xml_diff>
--- a/Users/HonNV/UseCaseSpec.docx
+++ b/Users/HonNV/UseCaseSpec.docx
@@ -1048,23 +1048,7 @@
                 <w:sz w:val="24"/>
                 <w:szCs w:val="24"/>
               </w:rPr>
-              <w:t xml:space="preserve">Choose </w:t>
-            </w:r>
-            <w:r>
-              <w:rPr>
-                <w:rFonts w:asciiTheme="majorHAnsi" w:hAnsiTheme="majorHAnsi"/>
-                <w:sz w:val="24"/>
-                <w:szCs w:val="24"/>
-              </w:rPr>
-              <w:t>settings icon</w:t>
-            </w:r>
-            <w:r>
-              <w:rPr>
-                <w:rFonts w:asciiTheme="majorHAnsi" w:hAnsiTheme="majorHAnsi"/>
-                <w:sz w:val="24"/>
-                <w:szCs w:val="24"/>
-              </w:rPr>
-              <w:t xml:space="preserve"> -&gt; “</w:t>
+              <w:t xml:space="preserve"> “</w:t>
             </w:r>
             <w:r>
               <w:rPr>
@@ -1089,6 +1073,14 @@
                 <w:szCs w:val="24"/>
               </w:rPr>
               <w:t xml:space="preserve"> tag</w:t>
+            </w:r>
+            <w:r>
+              <w:rPr>
+                <w:rFonts w:asciiTheme="majorHAnsi" w:hAnsiTheme="majorHAnsi"/>
+                <w:sz w:val="24"/>
+                <w:szCs w:val="24"/>
+              </w:rPr>
+              <w:t xml:space="preserve"> -&gt; “Edit profile” subtag</w:t>
             </w:r>
             <w:r>
               <w:rPr>
@@ -1444,23 +1436,7 @@
                       <w:sz w:val="24"/>
                       <w:szCs w:val="24"/>
                     </w:rPr>
-                    <w:t>settings</w:t>
-                  </w:r>
-                  <w:r>
-                    <w:rPr>
-                      <w:rFonts w:asciiTheme="majorHAnsi" w:hAnsiTheme="majorHAnsi"/>
-                      <w:sz w:val="24"/>
-                      <w:szCs w:val="24"/>
-                    </w:rPr>
-                    <w:t xml:space="preserve"> </w:t>
-                  </w:r>
-                  <w:r>
-                    <w:rPr>
-                      <w:rFonts w:asciiTheme="majorHAnsi" w:hAnsiTheme="majorHAnsi"/>
-                      <w:sz w:val="24"/>
-                      <w:szCs w:val="24"/>
-                    </w:rPr>
-                    <w:t>icon</w:t>
+                    <w:t>“Manage profile” tag</w:t>
                   </w:r>
                   <w:r>
                     <w:rPr>
@@ -1516,7 +1492,15 @@
                       <w:sz w:val="24"/>
                       <w:szCs w:val="24"/>
                     </w:rPr>
-                    <w:t xml:space="preserve">settings icon </w:t>
+                    <w:t>“Manage profile” tag</w:t>
+                  </w:r>
+                  <w:r>
+                    <w:rPr>
+                      <w:rFonts w:asciiTheme="majorHAnsi" w:hAnsiTheme="majorHAnsi"/>
+                      <w:sz w:val="24"/>
+                      <w:szCs w:val="24"/>
+                    </w:rPr>
+                    <w:t xml:space="preserve"> </w:t>
                   </w:r>
                   <w:r>
                     <w:rPr>
@@ -1555,7 +1539,7 @@
                       <w:sz w:val="24"/>
                       <w:szCs w:val="24"/>
                     </w:rPr>
-                    <w:t>Manage profile</w:t>
+                    <w:t>Edit profile</w:t>
                   </w:r>
                   <w:r>
                     <w:rPr>
@@ -1610,7 +1594,7 @@
                       <w:sz w:val="24"/>
                       <w:szCs w:val="24"/>
                     </w:rPr>
-                    <w:t>Logout</w:t>
+                    <w:t>Change password</w:t>
                   </w:r>
                   <w:r>
                     <w:rPr>
@@ -1713,15 +1697,15 @@
                       <w:sz w:val="24"/>
                       <w:szCs w:val="24"/>
                     </w:rPr>
-                    <w:t>Manage</w:t>
-                  </w:r>
-                  <w:r>
-                    <w:rPr>
-                      <w:rFonts w:asciiTheme="majorHAnsi" w:hAnsiTheme="majorHAnsi"/>
-                      <w:sz w:val="24"/>
-                      <w:szCs w:val="24"/>
-                    </w:rPr>
-                    <w:t xml:space="preserve"> profile” tag.</w:t>
+                    <w:t>Edit profile</w:t>
+                  </w:r>
+                  <w:r>
+                    <w:rPr>
+                      <w:rFonts w:asciiTheme="majorHAnsi" w:hAnsiTheme="majorHAnsi"/>
+                      <w:sz w:val="24"/>
+                      <w:szCs w:val="24"/>
+                    </w:rPr>
+                    <w:t>” tag.</w:t>
                   </w:r>
                 </w:p>
               </w:tc>
@@ -1769,15 +1753,7 @@
                       <w:sz w:val="24"/>
                       <w:szCs w:val="24"/>
                     </w:rPr>
-                    <w:t>Manage</w:t>
-                  </w:r>
-                  <w:r>
-                    <w:rPr>
-                      <w:rFonts w:asciiTheme="majorHAnsi" w:hAnsiTheme="majorHAnsi"/>
-                      <w:sz w:val="24"/>
-                      <w:szCs w:val="24"/>
-                    </w:rPr>
-                    <w:t xml:space="preserve"> profile</w:t>
+                    <w:t>Edit profile</w:t>
                   </w:r>
                   <w:r>
                     <w:rPr>
@@ -2008,7 +1984,7 @@
                       <w:sz w:val="24"/>
                       <w:szCs w:val="24"/>
                     </w:rPr>
-                    <w:t>Edit</w:t>
+                    <w:t>Save change</w:t>
                   </w:r>
                   <w:r>
                     <w:rPr>
@@ -2017,53 +1993,6 @@
                       <w:szCs w:val="24"/>
                     </w:rPr>
                     <w:t>”: button.</w:t>
-                  </w:r>
-                </w:p>
-                <w:p>
-                  <w:pPr>
-                    <w:pStyle w:val="ListParagraph"/>
-                    <w:numPr>
-                      <w:ilvl w:val="0"/>
-                      <w:numId w:val="4"/>
-                    </w:numPr>
-                    <w:spacing w:after="0" w:line="240" w:lineRule="auto"/>
-                    <w:rPr>
-                      <w:rFonts w:asciiTheme="majorHAnsi" w:hAnsiTheme="majorHAnsi"/>
-                      <w:sz w:val="24"/>
-                      <w:szCs w:val="24"/>
-                    </w:rPr>
-                  </w:pPr>
-                  <w:r>
-                    <w:rPr>
-                      <w:rFonts w:asciiTheme="majorHAnsi" w:hAnsiTheme="majorHAnsi"/>
-                      <w:sz w:val="24"/>
-                      <w:szCs w:val="24"/>
-                    </w:rPr>
-                    <w:t>“</w:t>
-                  </w:r>
-                  <w:r>
-                    <w:rPr>
-                      <w:rFonts w:asciiTheme="majorHAnsi" w:hAnsiTheme="majorHAnsi"/>
-                      <w:sz w:val="24"/>
-                      <w:szCs w:val="24"/>
-                    </w:rPr>
-                    <w:t>Clear</w:t>
-                  </w:r>
-                  <w:r>
-                    <w:rPr>
-                      <w:rFonts w:asciiTheme="majorHAnsi" w:hAnsiTheme="majorHAnsi"/>
-                      <w:sz w:val="24"/>
-                      <w:szCs w:val="24"/>
-                    </w:rPr>
-                    <w:t>”</w:t>
-                  </w:r>
-                  <w:r>
-                    <w:rPr>
-                      <w:rFonts w:asciiTheme="majorHAnsi" w:hAnsiTheme="majorHAnsi"/>
-                      <w:sz w:val="24"/>
-                      <w:szCs w:val="24"/>
-                    </w:rPr>
-                    <w:t>: button.</w:t>
                   </w:r>
                 </w:p>
               </w:tc>
@@ -2167,7 +2096,7 @@
                       <w:sz w:val="24"/>
                       <w:szCs w:val="24"/>
                     </w:rPr>
-                    <w:t>Edit</w:t>
+                    <w:t>Save change</w:t>
                   </w:r>
                   <w:r>
                     <w:rPr>
@@ -2186,14 +2115,6 @@
                       <w:szCs w:val="24"/>
                     </w:rPr>
                   </w:pPr>
-                  <w:r>
-                    <w:rPr>
-                      <w:rFonts w:asciiTheme="majorHAnsi" w:hAnsiTheme="majorHAnsi"/>
-                      <w:sz w:val="24"/>
-                      <w:szCs w:val="24"/>
-                    </w:rPr>
-                    <w:t>[Alternative 1]</w:t>
-                  </w:r>
                 </w:p>
               </w:tc>
               <w:tc>
@@ -2256,15 +2177,7 @@
                       <w:sz w:val="24"/>
                       <w:szCs w:val="24"/>
                     </w:rPr>
-                    <w:t>[Exception 1, 2, 3,4</w:t>
-                  </w:r>
-                  <w:r>
-                    <w:rPr>
-                      <w:rFonts w:asciiTheme="majorHAnsi" w:hAnsiTheme="majorHAnsi"/>
-                      <w:sz w:val="24"/>
-                      <w:szCs w:val="24"/>
-                    </w:rPr>
-                    <w:t>,5</w:t>
+                    <w:t>[Exception 1</w:t>
                   </w:r>
                   <w:r>
                     <w:rPr>
@@ -2421,14 +2334,6 @@
                       <w:szCs w:val="24"/>
                     </w:rPr>
                   </w:pPr>
-                  <w:r>
-                    <w:rPr>
-                      <w:rFonts w:asciiTheme="majorHAnsi" w:hAnsiTheme="majorHAnsi"/>
-                      <w:sz w:val="24"/>
-                      <w:szCs w:val="24"/>
-                    </w:rPr>
-                    <w:t>1</w:t>
-                  </w:r>
                 </w:p>
               </w:tc>
               <w:tc>
@@ -2449,39 +2354,7 @@
                       <w:sz w:val="24"/>
                       <w:szCs w:val="24"/>
                     </w:rPr>
-                    <w:t>Member</w:t>
-                  </w:r>
-                  <w:r>
-                    <w:rPr>
-                      <w:rFonts w:asciiTheme="majorHAnsi" w:hAnsiTheme="majorHAnsi"/>
-                      <w:sz w:val="24"/>
-                      <w:szCs w:val="24"/>
-                    </w:rPr>
-                    <w:t xml:space="preserve"> </w:t>
-                  </w:r>
-                  <w:r>
-                    <w:rPr>
-                      <w:rFonts w:asciiTheme="majorHAnsi" w:hAnsiTheme="majorHAnsi"/>
-                      <w:sz w:val="24"/>
-                      <w:szCs w:val="24"/>
-                    </w:rPr>
-                    <w:t>clicks “</w:t>
-                  </w:r>
-                  <w:r>
-                    <w:rPr>
-                      <w:rFonts w:asciiTheme="majorHAnsi" w:hAnsiTheme="majorHAnsi"/>
-                      <w:sz w:val="24"/>
-                      <w:szCs w:val="24"/>
-                    </w:rPr>
-                    <w:t>Clear</w:t>
-                  </w:r>
-                  <w:r>
-                    <w:rPr>
-                      <w:rFonts w:asciiTheme="majorHAnsi" w:hAnsiTheme="majorHAnsi"/>
-                      <w:sz w:val="24"/>
-                      <w:szCs w:val="24"/>
-                    </w:rPr>
-                    <w:t>” button”.</w:t>
+                    <w:t>N/A</w:t>
                   </w:r>
                 </w:p>
               </w:tc>
@@ -2497,31 +2370,13 @@
                       <w:szCs w:val="24"/>
                     </w:rPr>
                   </w:pPr>
-                </w:p>
-                <w:p>
-                  <w:pPr>
-                    <w:rPr>
-                      <w:rFonts w:asciiTheme="majorHAnsi" w:hAnsiTheme="majorHAnsi"/>
-                      <w:sz w:val="24"/>
-                      <w:szCs w:val="24"/>
-                    </w:rPr>
-                  </w:pPr>
-                </w:p>
-                <w:p>
-                  <w:pPr>
-                    <w:rPr>
-                      <w:rFonts w:asciiTheme="majorHAnsi" w:hAnsiTheme="majorHAnsi"/>
-                      <w:sz w:val="24"/>
-                      <w:szCs w:val="24"/>
-                    </w:rPr>
-                  </w:pPr>
-                  <w:r>
-                    <w:rPr>
-                      <w:rFonts w:asciiTheme="majorHAnsi" w:hAnsiTheme="majorHAnsi"/>
-                      <w:sz w:val="24"/>
-                      <w:szCs w:val="24"/>
-                    </w:rPr>
-                    <w:t>Clear all input data.</w:t>
+                  <w:r>
+                    <w:rPr>
+                      <w:rFonts w:asciiTheme="majorHAnsi" w:hAnsiTheme="majorHAnsi"/>
+                      <w:sz w:val="24"/>
+                      <w:szCs w:val="24"/>
+                    </w:rPr>
+                    <w:t>N/A</w:t>
                   </w:r>
                 </w:p>
               </w:tc>
@@ -2662,358 +2517,6 @@
                       <w:szCs w:val="24"/>
                     </w:rPr>
                     <w:t>1</w:t>
-                  </w:r>
-                </w:p>
-              </w:tc>
-              <w:tc>
-                <w:tcPr>
-                  <w:tcW w:w="3240" w:type="dxa"/>
-                </w:tcPr>
-                <w:p>
-                  <w:pPr>
-                    <w:rPr>
-                      <w:rFonts w:asciiTheme="majorHAnsi" w:hAnsiTheme="majorHAnsi"/>
-                      <w:sz w:val="24"/>
-                      <w:szCs w:val="24"/>
-                    </w:rPr>
-                  </w:pPr>
-                  <w:r>
-                    <w:rPr>
-                      <w:rFonts w:asciiTheme="majorHAnsi" w:hAnsiTheme="majorHAnsi"/>
-                      <w:sz w:val="24"/>
-                      <w:szCs w:val="24"/>
-                    </w:rPr>
-                    <w:t>“Username</w:t>
-                  </w:r>
-                  <w:r>
-                    <w:rPr>
-                      <w:rFonts w:asciiTheme="majorHAnsi" w:hAnsiTheme="majorHAnsi"/>
-                      <w:sz w:val="24"/>
-                      <w:szCs w:val="24"/>
-                    </w:rPr>
-                    <w:t>”is not in range [5-10</w:t>
-                  </w:r>
-                  <w:r>
-                    <w:rPr>
-                      <w:rFonts w:asciiTheme="majorHAnsi" w:hAnsiTheme="majorHAnsi"/>
-                      <w:sz w:val="24"/>
-                      <w:szCs w:val="24"/>
-                    </w:rPr>
-                    <w:t>0].</w:t>
-                  </w:r>
-                </w:p>
-              </w:tc>
-              <w:tc>
-                <w:tcPr>
-                  <w:tcW w:w="4548" w:type="dxa"/>
-                </w:tcPr>
-                <w:p>
-                  <w:pPr>
-                    <w:rPr>
-                      <w:rFonts w:asciiTheme="majorHAnsi" w:hAnsiTheme="majorHAnsi"/>
-                      <w:sz w:val="24"/>
-                      <w:szCs w:val="24"/>
-                    </w:rPr>
-                  </w:pPr>
-                  <w:r>
-                    <w:rPr>
-                      <w:rFonts w:asciiTheme="majorHAnsi" w:hAnsiTheme="majorHAnsi"/>
-                      <w:sz w:val="24"/>
-                      <w:szCs w:val="24"/>
-                    </w:rPr>
-                    <w:t>“</w:t>
-                  </w:r>
-                  <w:r>
-                    <w:rPr>
-                      <w:rFonts w:asciiTheme="majorHAnsi" w:hAnsiTheme="majorHAnsi"/>
-                      <w:sz w:val="24"/>
-                      <w:szCs w:val="24"/>
-                    </w:rPr>
-                    <w:t>Username</w:t>
-                  </w:r>
-                  <w:r>
-                    <w:rPr>
-                      <w:rFonts w:asciiTheme="majorHAnsi" w:hAnsiTheme="majorHAnsi"/>
-                      <w:sz w:val="24"/>
-                      <w:szCs w:val="24"/>
-                    </w:rPr>
-                    <w:t>” textbox border color is red.</w:t>
-                  </w:r>
-                </w:p>
-              </w:tc>
-            </w:tr>
-            <w:tr>
-              <w:tc>
-                <w:tcPr>
-                  <w:tcW w:w="985" w:type="dxa"/>
-                </w:tcPr>
-                <w:p>
-                  <w:pPr>
-                    <w:jc w:val="center"/>
-                    <w:rPr>
-                      <w:rFonts w:asciiTheme="majorHAnsi" w:hAnsiTheme="majorHAnsi"/>
-                      <w:sz w:val="24"/>
-                      <w:szCs w:val="24"/>
-                    </w:rPr>
-                  </w:pPr>
-                  <w:r>
-                    <w:rPr>
-                      <w:rFonts w:asciiTheme="majorHAnsi" w:hAnsiTheme="majorHAnsi"/>
-                      <w:sz w:val="24"/>
-                      <w:szCs w:val="24"/>
-                    </w:rPr>
-                    <w:t>2</w:t>
-                  </w:r>
-                </w:p>
-              </w:tc>
-              <w:tc>
-                <w:tcPr>
-                  <w:tcW w:w="3240" w:type="dxa"/>
-                </w:tcPr>
-                <w:p>
-                  <w:pPr>
-                    <w:rPr>
-                      <w:rFonts w:asciiTheme="majorHAnsi" w:hAnsiTheme="majorHAnsi"/>
-                      <w:sz w:val="24"/>
-                      <w:szCs w:val="24"/>
-                    </w:rPr>
-                  </w:pPr>
-                  <w:r>
-                    <w:rPr>
-                      <w:rFonts w:asciiTheme="majorHAnsi" w:hAnsiTheme="majorHAnsi"/>
-                      <w:sz w:val="24"/>
-                      <w:szCs w:val="24"/>
-                    </w:rPr>
-                    <w:t>“</w:t>
-                  </w:r>
-                  <w:r>
-                    <w:rPr>
-                      <w:rFonts w:asciiTheme="majorHAnsi" w:hAnsiTheme="majorHAnsi"/>
-                      <w:sz w:val="24"/>
-                      <w:szCs w:val="24"/>
-                    </w:rPr>
-                    <w:t>Password</w:t>
-                  </w:r>
-                  <w:r>
-                    <w:rPr>
-                      <w:rFonts w:asciiTheme="majorHAnsi" w:hAnsiTheme="majorHAnsi"/>
-                      <w:sz w:val="24"/>
-                      <w:szCs w:val="24"/>
-                    </w:rPr>
-                    <w:t>” is not in range</w:t>
-                  </w:r>
-                </w:p>
-                <w:p>
-                  <w:pPr>
-                    <w:rPr>
-                      <w:rFonts w:asciiTheme="majorHAnsi" w:hAnsiTheme="majorHAnsi"/>
-                      <w:sz w:val="24"/>
-                      <w:szCs w:val="24"/>
-                    </w:rPr>
-                  </w:pPr>
-                  <w:r>
-                    <w:rPr>
-                      <w:rFonts w:asciiTheme="majorHAnsi" w:hAnsiTheme="majorHAnsi"/>
-                      <w:sz w:val="24"/>
-                      <w:szCs w:val="24"/>
-                    </w:rPr>
-                    <w:t>[5-10</w:t>
-                  </w:r>
-                  <w:r>
-                    <w:rPr>
-                      <w:rFonts w:asciiTheme="majorHAnsi" w:hAnsiTheme="majorHAnsi"/>
-                      <w:sz w:val="24"/>
-                      <w:szCs w:val="24"/>
-                    </w:rPr>
-                    <w:t>0].</w:t>
-                  </w:r>
-                </w:p>
-              </w:tc>
-              <w:tc>
-                <w:tcPr>
-                  <w:tcW w:w="4548" w:type="dxa"/>
-                </w:tcPr>
-                <w:p>
-                  <w:pPr>
-                    <w:rPr>
-                      <w:rFonts w:asciiTheme="majorHAnsi" w:hAnsiTheme="majorHAnsi"/>
-                      <w:sz w:val="24"/>
-                      <w:szCs w:val="24"/>
-                    </w:rPr>
-                  </w:pPr>
-                  <w:r>
-                    <w:rPr>
-                      <w:rFonts w:asciiTheme="majorHAnsi" w:hAnsiTheme="majorHAnsi"/>
-                      <w:sz w:val="24"/>
-                      <w:szCs w:val="24"/>
-                    </w:rPr>
-                    <w:t>“</w:t>
-                  </w:r>
-                  <w:r>
-                    <w:rPr>
-                      <w:rFonts w:asciiTheme="majorHAnsi" w:hAnsiTheme="majorHAnsi"/>
-                      <w:sz w:val="24"/>
-                      <w:szCs w:val="24"/>
-                    </w:rPr>
-                    <w:t>Password</w:t>
-                  </w:r>
-                  <w:r>
-                    <w:rPr>
-                      <w:rFonts w:asciiTheme="majorHAnsi" w:hAnsiTheme="majorHAnsi"/>
-                      <w:sz w:val="24"/>
-                      <w:szCs w:val="24"/>
-                    </w:rPr>
-                    <w:t>” textbox border color is red.</w:t>
-                  </w:r>
-                </w:p>
-              </w:tc>
-            </w:tr>
-            <w:tr>
-              <w:tc>
-                <w:tcPr>
-                  <w:tcW w:w="985" w:type="dxa"/>
-                </w:tcPr>
-                <w:p>
-                  <w:pPr>
-                    <w:jc w:val="center"/>
-                    <w:rPr>
-                      <w:rFonts w:asciiTheme="majorHAnsi" w:hAnsiTheme="majorHAnsi"/>
-                      <w:sz w:val="24"/>
-                      <w:szCs w:val="24"/>
-                    </w:rPr>
-                  </w:pPr>
-                  <w:r>
-                    <w:rPr>
-                      <w:rFonts w:asciiTheme="majorHAnsi" w:hAnsiTheme="majorHAnsi"/>
-                      <w:sz w:val="24"/>
-                      <w:szCs w:val="24"/>
-                    </w:rPr>
-                    <w:t>3</w:t>
-                  </w:r>
-                </w:p>
-              </w:tc>
-              <w:tc>
-                <w:tcPr>
-                  <w:tcW w:w="3240" w:type="dxa"/>
-                </w:tcPr>
-                <w:p>
-                  <w:pPr>
-                    <w:rPr>
-                      <w:rFonts w:asciiTheme="majorHAnsi" w:hAnsiTheme="majorHAnsi"/>
-                      <w:sz w:val="24"/>
-                      <w:szCs w:val="24"/>
-                    </w:rPr>
-                  </w:pPr>
-                  <w:r>
-                    <w:rPr>
-                      <w:rFonts w:asciiTheme="majorHAnsi" w:hAnsiTheme="majorHAnsi"/>
-                      <w:sz w:val="24"/>
-                      <w:szCs w:val="24"/>
-                    </w:rPr>
-                    <w:t>“</w:t>
-                  </w:r>
-                  <w:r>
-                    <w:rPr>
-                      <w:rFonts w:asciiTheme="majorHAnsi" w:hAnsiTheme="majorHAnsi"/>
-                      <w:sz w:val="24"/>
-                      <w:szCs w:val="24"/>
-                    </w:rPr>
-                    <w:t>Username</w:t>
-                  </w:r>
-                  <w:r>
-                    <w:rPr>
-                      <w:rFonts w:asciiTheme="majorHAnsi" w:hAnsiTheme="majorHAnsi"/>
-                      <w:sz w:val="24"/>
-                      <w:szCs w:val="24"/>
-                    </w:rPr>
-                    <w:t>” has already existed.</w:t>
-                  </w:r>
-                </w:p>
-              </w:tc>
-              <w:tc>
-                <w:tcPr>
-                  <w:tcW w:w="4548" w:type="dxa"/>
-                </w:tcPr>
-                <w:p>
-                  <w:pPr>
-                    <w:rPr>
-                      <w:rFonts w:asciiTheme="majorHAnsi" w:hAnsiTheme="majorHAnsi"/>
-                      <w:sz w:val="24"/>
-                      <w:szCs w:val="24"/>
-                    </w:rPr>
-                  </w:pPr>
-                  <w:r>
-                    <w:rPr>
-                      <w:rFonts w:asciiTheme="majorHAnsi" w:hAnsiTheme="majorHAnsi"/>
-                      <w:sz w:val="24"/>
-                      <w:szCs w:val="24"/>
-                    </w:rPr>
-                    <w:t>Show message: “</w:t>
-                  </w:r>
-                  <w:r>
-                    <w:rPr>
-                      <w:rFonts w:asciiTheme="majorHAnsi" w:hAnsiTheme="majorHAnsi"/>
-                      <w:sz w:val="24"/>
-                      <w:szCs w:val="24"/>
-                    </w:rPr>
-                    <w:t>Username is exist</w:t>
-                  </w:r>
-                  <w:r>
-                    <w:rPr>
-                      <w:rFonts w:asciiTheme="majorHAnsi" w:hAnsiTheme="majorHAnsi"/>
-                      <w:sz w:val="24"/>
-                      <w:szCs w:val="24"/>
-                    </w:rPr>
-                    <w:t>!”</w:t>
-                  </w:r>
-                  <w:r>
-                    <w:rPr>
-                      <w:rFonts w:asciiTheme="majorHAnsi" w:hAnsiTheme="majorHAnsi"/>
-                      <w:sz w:val="24"/>
-                      <w:szCs w:val="24"/>
-                    </w:rPr>
-                    <w:t xml:space="preserve"> and “</w:t>
-                  </w:r>
-                  <w:r>
-                    <w:rPr>
-                      <w:rFonts w:asciiTheme="majorHAnsi" w:hAnsiTheme="majorHAnsi"/>
-                      <w:sz w:val="24"/>
-                      <w:szCs w:val="24"/>
-                    </w:rPr>
-                    <w:t>Username</w:t>
-                  </w:r>
-                  <w:r>
-                    <w:rPr>
-                      <w:rFonts w:asciiTheme="majorHAnsi" w:hAnsiTheme="majorHAnsi"/>
-                      <w:sz w:val="24"/>
-                      <w:szCs w:val="24"/>
-                    </w:rPr>
-                    <w:t>” textbox border color is red.</w:t>
-                  </w:r>
-                </w:p>
-              </w:tc>
-            </w:tr>
-            <w:tr>
-              <w:tc>
-                <w:tcPr>
-                  <w:tcW w:w="985" w:type="dxa"/>
-                </w:tcPr>
-                <w:p>
-                  <w:pPr>
-                    <w:jc w:val="center"/>
-                    <w:rPr>
-                      <w:rFonts w:asciiTheme="majorHAnsi" w:hAnsiTheme="majorHAnsi"/>
-                      <w:sz w:val="24"/>
-                      <w:szCs w:val="24"/>
-                    </w:rPr>
-                  </w:pPr>
-                  <w:r>
-                    <w:rPr>
-                      <w:rFonts w:asciiTheme="majorHAnsi" w:hAnsiTheme="majorHAnsi"/>
-                      <w:sz w:val="24"/>
-                      <w:szCs w:val="24"/>
-                    </w:rPr>
-                    <w:t>5</w:t>
                   </w:r>
                 </w:p>
               </w:tc>
@@ -3310,6 +2813,7 @@
           <w:sz w:val="24"/>
           <w:szCs w:val="24"/>
         </w:rPr>
+        <w:lastRenderedPageBreak/>
         <w:drawing>
           <wp:inline distT="0" distB="0" distL="0" distR="0">
             <wp:extent cx="5731510" cy="1651314"/>
@@ -4132,7 +3636,7 @@
                 <w:sz w:val="24"/>
                 <w:szCs w:val="24"/>
               </w:rPr>
-              <w:t>link</w:t>
+              <w:t>tag</w:t>
             </w:r>
             <w:r>
               <w:rPr>
@@ -4483,7 +3987,23 @@
                       <w:sz w:val="24"/>
                       <w:szCs w:val="24"/>
                     </w:rPr>
-                    <w:t>” link.</w:t>
+                    <w:t>”</w:t>
+                  </w:r>
+                  <w:r>
+                    <w:rPr>
+                      <w:rFonts w:ascii="Times New Roman" w:hAnsi="Times New Roman" w:cs="Times New Roman"/>
+                      <w:sz w:val="24"/>
+                      <w:szCs w:val="24"/>
+                    </w:rPr>
+                    <w:t xml:space="preserve"> tag</w:t>
+                  </w:r>
+                  <w:r>
+                    <w:rPr>
+                      <w:rFonts w:ascii="Times New Roman" w:hAnsi="Times New Roman" w:cs="Times New Roman"/>
+                      <w:sz w:val="24"/>
+                      <w:szCs w:val="24"/>
+                    </w:rPr>
+                    <w:t>.</w:t>
                   </w:r>
                 </w:p>
               </w:tc>
@@ -4653,39 +4173,7 @@
                       <w:sz w:val="24"/>
                       <w:szCs w:val="24"/>
                     </w:rPr>
-                    <w:lastRenderedPageBreak/>
-                    <w:t>Change password</w:t>
-                  </w:r>
-                  <w:r>
-                    <w:rPr>
-                      <w:rFonts w:ascii="Times New Roman" w:hAnsi="Times New Roman" w:cs="Times New Roman"/>
-                      <w:sz w:val="24"/>
-                      <w:szCs w:val="24"/>
-                    </w:rPr>
-                    <w:t>: button.</w:t>
-                  </w:r>
-                </w:p>
-                <w:p>
-                  <w:pPr>
-                    <w:pStyle w:val="ListParagraph"/>
-                    <w:numPr>
-                      <w:ilvl w:val="0"/>
-                      <w:numId w:val="14"/>
-                    </w:numPr>
-                    <w:spacing w:after="0" w:line="240" w:lineRule="auto"/>
-                    <w:rPr>
-                      <w:rFonts w:ascii="Times New Roman" w:hAnsi="Times New Roman" w:cs="Times New Roman"/>
-                      <w:sz w:val="24"/>
-                      <w:szCs w:val="24"/>
-                    </w:rPr>
-                  </w:pPr>
-                  <w:r>
-                    <w:rPr>
-                      <w:rFonts w:ascii="Times New Roman" w:hAnsi="Times New Roman" w:cs="Times New Roman"/>
-                      <w:sz w:val="24"/>
-                      <w:szCs w:val="24"/>
-                    </w:rPr>
-                    <w:t>Clear</w:t>
+                    <w:t>“Save change”</w:t>
                   </w:r>
                   <w:r>
                     <w:rPr>
@@ -4764,7 +4252,7 @@
                       <w:sz w:val="24"/>
                       <w:szCs w:val="24"/>
                     </w:rPr>
-                    <w:t>Change password</w:t>
+                    <w:t>Save change</w:t>
                   </w:r>
                   <w:r>
                     <w:rPr>
@@ -4882,6 +4370,7 @@
                 <w:sz w:val="24"/>
                 <w:szCs w:val="24"/>
               </w:rPr>
+              <w:lastRenderedPageBreak/>
               <w:t>Alternative Scenario:</w:t>
             </w:r>
           </w:p>
@@ -4995,15 +4484,6 @@
                       <w:shd w:val="pct15" w:color="auto" w:fill="FFFFFF"/>
                     </w:rPr>
                   </w:pPr>
-                  <w:r>
-                    <w:rPr>
-                      <w:rFonts w:ascii="Times New Roman" w:hAnsi="Times New Roman" w:cs="Times New Roman"/>
-                      <w:sz w:val="24"/>
-                      <w:szCs w:val="24"/>
-                      <w:shd w:val="pct15" w:color="auto" w:fill="FFFFFF"/>
-                    </w:rPr>
-                    <w:t>1</w:t>
-                  </w:r>
                 </w:p>
               </w:tc>
               <w:tc>
@@ -5027,31 +4507,7 @@
                       <w:sz w:val="24"/>
                       <w:szCs w:val="24"/>
                     </w:rPr>
-                    <w:t>Member</w:t>
-                  </w:r>
-                  <w:r>
-                    <w:rPr>
-                      <w:rFonts w:ascii="Times New Roman" w:hAnsi="Times New Roman" w:cs="Times New Roman"/>
-                      <w:sz w:val="24"/>
-                      <w:szCs w:val="24"/>
-                    </w:rPr>
-                    <w:t xml:space="preserve"> clicks “</w:t>
-                  </w:r>
-                  <w:r>
-                    <w:rPr>
-                      <w:rFonts w:ascii="Times New Roman" w:hAnsi="Times New Roman" w:cs="Times New Roman"/>
-                      <w:sz w:val="24"/>
-                      <w:szCs w:val="24"/>
-                    </w:rPr>
-                    <w:t>Clear</w:t>
-                  </w:r>
-                  <w:r>
-                    <w:rPr>
-                      <w:rFonts w:ascii="Times New Roman" w:hAnsi="Times New Roman" w:cs="Times New Roman"/>
-                      <w:sz w:val="24"/>
-                      <w:szCs w:val="24"/>
-                    </w:rPr>
-                    <w:t>” button.</w:t>
+                    <w:t>N/A</w:t>
                   </w:r>
                 </w:p>
               </w:tc>
@@ -5062,40 +4518,20 @@
                 </w:tcPr>
                 <w:p>
                   <w:pPr>
-                    <w:jc w:val="center"/>
-                    <w:rPr>
-                      <w:rFonts w:ascii="Times New Roman" w:hAnsi="Times New Roman" w:cs="Times New Roman"/>
-                      <w:sz w:val="24"/>
-                      <w:szCs w:val="24"/>
+                    <w:rPr>
+                      <w:rFonts w:ascii="Times New Roman" w:hAnsi="Times New Roman" w:cs="Times New Roman"/>
+                      <w:sz w:val="24"/>
+                      <w:szCs w:val="24"/>
+                      <w:shd w:val="pct15" w:color="auto" w:fill="FFFFFF"/>
                     </w:rPr>
                   </w:pPr>
-                </w:p>
-                <w:p>
-                  <w:pPr>
-                    <w:jc w:val="center"/>
-                    <w:rPr>
-                      <w:rFonts w:ascii="Times New Roman" w:hAnsi="Times New Roman" w:cs="Times New Roman"/>
-                      <w:sz w:val="24"/>
-                      <w:szCs w:val="24"/>
-                    </w:rPr>
-                  </w:pPr>
-                </w:p>
-                <w:p>
-                  <w:pPr>
-                    <w:rPr>
-                      <w:rFonts w:ascii="Times New Roman" w:hAnsi="Times New Roman" w:cs="Times New Roman"/>
-                      <w:sz w:val="24"/>
-                      <w:szCs w:val="24"/>
-                      <w:shd w:val="pct15" w:color="auto" w:fill="FFFFFF"/>
-                    </w:rPr>
-                  </w:pPr>
-                  <w:r>
-                    <w:rPr>
-                      <w:rFonts w:ascii="Times New Roman" w:hAnsi="Times New Roman" w:cs="Times New Roman"/>
-                      <w:sz w:val="24"/>
-                      <w:szCs w:val="24"/>
-                    </w:rPr>
-                    <w:t>Clear all input fields.</w:t>
+                  <w:r>
+                    <w:rPr>
+                      <w:rFonts w:ascii="Times New Roman" w:hAnsi="Times New Roman" w:cs="Times New Roman"/>
+                      <w:sz w:val="24"/>
+                      <w:szCs w:val="24"/>
+                    </w:rPr>
+                    <w:t>N/A</w:t>
                   </w:r>
                 </w:p>
               </w:tc>
@@ -6542,7 +5978,6 @@
                 <w:sz w:val="24"/>
                 <w:szCs w:val="24"/>
               </w:rPr>
-              <w:lastRenderedPageBreak/>
               <w:t>Date</w:t>
             </w:r>
           </w:p>
@@ -6852,6 +6287,7 @@
                 <w:sz w:val="24"/>
                 <w:szCs w:val="24"/>
               </w:rPr>
+              <w:lastRenderedPageBreak/>
               <w:t>Triggers:</w:t>
             </w:r>
           </w:p>
@@ -6940,15 +6376,7 @@
                 <w:sz w:val="24"/>
                 <w:szCs w:val="24"/>
               </w:rPr>
-              <w:t xml:space="preserve">Forgot </w:t>
-            </w:r>
-            <w:r>
-              <w:rPr>
-                <w:rFonts w:ascii="Times New Roman" w:hAnsi="Times New Roman" w:cs="Times New Roman"/>
-                <w:sz w:val="24"/>
-                <w:szCs w:val="24"/>
-              </w:rPr>
-              <w:t>password</w:t>
+              <w:t>Sent</w:t>
             </w:r>
             <w:r>
               <w:rPr>
@@ -6964,7 +6392,7 @@
                 <w:sz w:val="24"/>
                 <w:szCs w:val="24"/>
               </w:rPr>
-              <w:t>link</w:t>
+              <w:t>button</w:t>
             </w:r>
             <w:r>
               <w:rPr>
@@ -7295,7 +6723,17 @@
                       <w:sz w:val="24"/>
                       <w:szCs w:val="24"/>
                     </w:rPr>
-                    <w:t>Forgot password</w:t>
+                    <w:t>Forgot pa</w:t>
+                  </w:r>
+                  <w:bookmarkStart w:id="2" w:name="_GoBack"/>
+                  <w:bookmarkEnd w:id="2"/>
+                  <w:r>
+                    <w:rPr>
+                      <w:rFonts w:asciiTheme="majorHAnsi" w:hAnsiTheme="majorHAnsi"/>
+                      <w:sz w:val="24"/>
+                      <w:szCs w:val="24"/>
+                    </w:rPr>
+                    <w:t>ssword</w:t>
                   </w:r>
                   <w:r>
                     <w:rPr>
@@ -7569,15 +7007,7 @@
                       <w:sz w:val="24"/>
                       <w:szCs w:val="24"/>
                     </w:rPr>
-                    <w:t xml:space="preserve">Insert new password into database. </w:t>
-                  </w:r>
-                  <w:r>
-                    <w:rPr>
-                      <w:rFonts w:asciiTheme="majorHAnsi" w:hAnsiTheme="majorHAnsi"/>
-                      <w:sz w:val="24"/>
-                      <w:szCs w:val="24"/>
-                    </w:rPr>
-                    <w:t>New Password is sent to email.</w:t>
+                    <w:t>Insert new password into database. New Password is sent to email.</w:t>
                   </w:r>
                 </w:p>
                 <w:p>
@@ -8070,15 +7500,7 @@
                       <w:sz w:val="24"/>
                       <w:szCs w:val="24"/>
                     </w:rPr>
-                    <w:t xml:space="preserve"> </w:t>
-                  </w:r>
-                  <w:r>
-                    <w:rPr>
-                      <w:rFonts w:asciiTheme="majorHAnsi" w:hAnsiTheme="majorHAnsi"/>
-                      <w:sz w:val="24"/>
-                      <w:szCs w:val="24"/>
-                    </w:rPr>
-                    <w:t>“Email” textbox border color is red.</w:t>
+                    <w:t xml:space="preserve"> “Email” textbox border color is red.</w:t>
                   </w:r>
                 </w:p>
               </w:tc>
@@ -8302,7 +7724,6 @@
           <w:sz w:val="24"/>
           <w:szCs w:val="24"/>
         </w:rPr>
-        <w:lastRenderedPageBreak/>
         <w:t>2.3.1.4</w:t>
       </w:r>
       <w:r>
@@ -8373,6 +7794,7 @@
           <w:sz w:val="24"/>
           <w:szCs w:val="24"/>
         </w:rPr>
+        <w:lastRenderedPageBreak/>
         <w:drawing>
           <wp:inline distT="0" distB="0" distL="0" distR="0">
             <wp:extent cx="5602605" cy="1753870"/>
@@ -8435,7 +7857,7 @@
           <w:szCs w:val="24"/>
         </w:rPr>
       </w:pPr>
-      <w:bookmarkStart w:id="2" w:name="_Toc395974321"/>
+      <w:bookmarkStart w:id="3" w:name="_Toc395974321"/>
       <w:r>
         <w:rPr>
           <w:rFonts w:asciiTheme="majorHAnsi" w:hAnsiTheme="majorHAnsi"/>
@@ -8539,7 +7961,7 @@
         </w:rPr>
         <w:t xml:space="preserve"> &gt; Log out</w:t>
       </w:r>
-      <w:bookmarkEnd w:id="2"/>
+      <w:bookmarkEnd w:id="3"/>
     </w:p>
     <w:p>
       <w:pPr>
@@ -10048,6 +9470,7 @@
                 <w:sz w:val="24"/>
                 <w:szCs w:val="24"/>
               </w:rPr>
+              <w:lastRenderedPageBreak/>
               <w:t>Business Rules:</w:t>
             </w:r>
             <w:r>
@@ -10154,7 +9577,7 @@
           <w:szCs w:val="24"/>
         </w:rPr>
       </w:pPr>
-      <w:bookmarkStart w:id="3" w:name="_Toc395974252"/>
+      <w:bookmarkStart w:id="4" w:name="_Toc395974252"/>
       <w:r>
         <w:rPr>
           <w:rFonts w:asciiTheme="majorHAnsi" w:hAnsiTheme="majorHAnsi"/>
@@ -10223,7 +9646,7 @@
         </w:rPr>
         <w:t>Log out</w:t>
       </w:r>
-      <w:bookmarkEnd w:id="3"/>
+      <w:bookmarkEnd w:id="4"/>
     </w:p>
     <w:p>
       <w:pPr>
@@ -10249,16 +9672,23 @@
       <w:pPr>
         <w:keepNext/>
         <w:spacing w:after="0"/>
-        <w:jc w:val="center"/>
       </w:pPr>
       <w:r>
         <w:rPr>
           <w:noProof/>
         </w:rPr>
         <w:drawing>
-          <wp:inline distT="0" distB="0" distL="0" distR="0">
+          <wp:anchor distT="0" distB="0" distL="114300" distR="114300" simplePos="0" relativeHeight="251658240" behindDoc="0" locked="0" layoutInCell="1" allowOverlap="1" wp14:anchorId="5CCBEBF9" wp14:editId="16288999">
+            <wp:simplePos x="0" y="0"/>
+            <wp:positionH relativeFrom="column">
+              <wp:posOffset>1323833</wp:posOffset>
+            </wp:positionH>
+            <wp:positionV relativeFrom="paragraph">
+              <wp:align>top</wp:align>
+            </wp:positionV>
             <wp:extent cx="4912995" cy="2149475"/>
             <wp:effectExtent l="0" t="0" r="0" b="0"/>
+            <wp:wrapSquare wrapText="bothSides"/>
             <wp:docPr id="5" name="Picture 5"/>
             <wp:cNvGraphicFramePr>
               <a:graphicFrameLocks xmlns:a="http://schemas.openxmlformats.org/drawingml/2006/main" noChangeAspect="1"/>
@@ -10301,8 +9731,11 @@
                 </pic:pic>
               </a:graphicData>
             </a:graphic>
-          </wp:inline>
+          </wp:anchor>
         </w:drawing>
+      </w:r>
+      <w:r>
+        <w:br w:type="textWrapping" w:clear="all"/>
       </w:r>
     </w:p>
     <w:p>
@@ -10316,7 +9749,7 @@
           <w:szCs w:val="24"/>
         </w:rPr>
       </w:pPr>
-      <w:bookmarkStart w:id="4" w:name="_Toc385591158"/>
+      <w:bookmarkStart w:id="5" w:name="_Toc385591158"/>
       <w:r>
         <w:rPr>
           <w:rFonts w:asciiTheme="majorHAnsi" w:hAnsiTheme="majorHAnsi"/>
@@ -10390,7 +9823,7 @@
         </w:rPr>
         <w:t>Auto Parse Data</w:t>
       </w:r>
-      <w:bookmarkEnd w:id="4"/>
+      <w:bookmarkEnd w:id="5"/>
     </w:p>
     <w:p>
       <w:pPr>
@@ -11334,8 +10767,16 @@
                       <w:sz w:val="24"/>
                       <w:szCs w:val="24"/>
                     </w:rPr>
+                    <w:t xml:space="preserve">If data is valid, insert to database </w:t>
+                  </w:r>
+                  <w:r>
+                    <w:rPr>
+                      <w:rFonts w:asciiTheme="majorHAnsi" w:hAnsiTheme="majorHAnsi"/>
+                      <w:sz w:val="24"/>
+                      <w:szCs w:val="24"/>
+                    </w:rPr>
                     <w:lastRenderedPageBreak/>
-                    <w:t>If data is valid, insert to database [Alternative 1].</w:t>
+                    <w:t>[Alternative 1].</w:t>
                   </w:r>
                 </w:p>
               </w:tc>
@@ -11784,8 +11225,6 @@
                     </w:rPr>
                     <w:t>Don’t insert to database.</w:t>
                   </w:r>
-                  <w:bookmarkStart w:id="5" w:name="_GoBack"/>
-                  <w:bookmarkEnd w:id="5"/>
                 </w:p>
               </w:tc>
             </w:tr>

</xml_diff>